<commit_message>
Project1 is definitly done
</commit_message>
<xml_diff>
--- a/Notes/UMLDiagramP1.docx
+++ b/Notes/UMLDiagramP1.docx
@@ -462,7 +462,7 @@
         <mc:AlternateContent>
           <mc:Choice Requires="wps">
             <w:drawing>
-              <wp:anchor distT="0" distB="0" distL="114300" distR="114300" simplePos="0" relativeHeight="251667456" behindDoc="0" locked="0" layoutInCell="1" allowOverlap="1" wp14:anchorId="6F5054C8" wp14:editId="7414CCC1">
+              <wp:anchor distT="0" distB="0" distL="114300" distR="114300" simplePos="0" relativeHeight="251812864" behindDoc="0" locked="0" layoutInCell="1" allowOverlap="1" wp14:anchorId="6F5054C8" wp14:editId="21FDBA9D">
                 <wp:simplePos x="0" y="0"/>
                 <wp:positionH relativeFrom="margin">
                   <wp:posOffset>2743200</wp:posOffset>
@@ -828,7 +828,7 @@
           </mc:Choice>
           <mc:Fallback>
             <w:pict>
-              <v:rect w14:anchorId="6F5054C8" id="Rectangle 6" o:spid="_x0000_s1027" style="position:absolute;margin-left:3in;margin-top:-.05pt;width:252pt;height:74.55pt;z-index:251667456;visibility:visible;mso-wrap-style:square;mso-width-percent:0;mso-height-percent:0;mso-wrap-distance-left:9pt;mso-wrap-distance-top:0;mso-wrap-distance-right:9pt;mso-wrap-distance-bottom:0;mso-position-horizontal:absolute;mso-position-horizontal-relative:margin;mso-position-vertical:absolute;mso-position-vertical-relative:margin;mso-width-percent:0;mso-height-percent:0;mso-width-relative:margin;mso-height-relative:margin;v-text-anchor:middle" o:gfxdata="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" fillcolor="yellow" strokecolor="black [3213]" strokeweight="1pt">
+              <v:rect w14:anchorId="6F5054C8" id="Rectangle 6" o:spid="_x0000_s1027" style="position:absolute;margin-left:3in;margin-top:-.05pt;width:252pt;height:74.55pt;z-index:251812864;visibility:visible;mso-wrap-style:square;mso-width-percent:0;mso-height-percent:0;mso-wrap-distance-left:9pt;mso-wrap-distance-top:0;mso-wrap-distance-right:9pt;mso-wrap-distance-bottom:0;mso-position-horizontal:absolute;mso-position-horizontal-relative:margin;mso-position-vertical:absolute;mso-position-vertical-relative:margin;mso-width-percent:0;mso-height-percent:0;mso-width-relative:margin;mso-height-relative:margin;v-text-anchor:middle" o:gfxdata="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" fillcolor="yellow" strokecolor="black [3213]" strokeweight="1pt">
                 <v:textbox>
                   <w:txbxContent>
                     <w:p>
@@ -1414,6 +1414,161 @@
         <mc:AlternateContent>
           <mc:Choice Requires="wps">
             <w:drawing>
+              <wp:anchor distT="0" distB="0" distL="114300" distR="114300" simplePos="0" relativeHeight="251811840" behindDoc="0" locked="0" layoutInCell="1" allowOverlap="1" wp14:anchorId="1168C6FC" wp14:editId="05286F8A">
+                <wp:simplePos x="0" y="0"/>
+                <wp:positionH relativeFrom="column">
+                  <wp:posOffset>5829300</wp:posOffset>
+                </wp:positionH>
+                <wp:positionV relativeFrom="paragraph">
+                  <wp:posOffset>38100</wp:posOffset>
+                </wp:positionV>
+                <wp:extent cx="0" cy="8226425"/>
+                <wp:effectExtent l="0" t="0" r="38100" b="22225"/>
+                <wp:wrapNone/>
+                <wp:docPr id="26" name="Straight Connector 26"/>
+                <wp:cNvGraphicFramePr/>
+                <a:graphic xmlns:a="http://schemas.openxmlformats.org/drawingml/2006/main">
+                  <a:graphicData uri="http://schemas.microsoft.com/office/word/2010/wordprocessingShape">
+                    <wps:wsp>
+                      <wps:cNvCnPr/>
+                      <wps:spPr>
+                        <a:xfrm flipV="1">
+                          <a:off x="0" y="0"/>
+                          <a:ext cx="0" cy="8226425"/>
+                        </a:xfrm>
+                        <a:prstGeom prst="line">
+                          <a:avLst/>
+                        </a:prstGeom>
+                        <a:ln w="12700">
+                          <a:solidFill>
+                            <a:srgbClr val="FFFF00"/>
+                          </a:solidFill>
+                        </a:ln>
+                      </wps:spPr>
+                      <wps:style>
+                        <a:lnRef idx="1">
+                          <a:schemeClr val="accent1"/>
+                        </a:lnRef>
+                        <a:fillRef idx="0">
+                          <a:schemeClr val="accent1"/>
+                        </a:fillRef>
+                        <a:effectRef idx="0">
+                          <a:schemeClr val="accent1"/>
+                        </a:effectRef>
+                        <a:fontRef idx="minor">
+                          <a:schemeClr val="tx1"/>
+                        </a:fontRef>
+                      </wps:style>
+                      <wps:bodyPr/>
+                    </wps:wsp>
+                  </a:graphicData>
+                </a:graphic>
+              </wp:anchor>
+            </w:drawing>
+          </mc:Choice>
+          <mc:Fallback>
+            <w:pict>
+              <v:line w14:anchorId="122369BA" id="Straight Connector 26" o:spid="_x0000_s1026" style="position:absolute;flip:y;z-index:251811840;visibility:visible;mso-wrap-style:square;mso-wrap-distance-left:9pt;mso-wrap-distance-top:0;mso-wrap-distance-right:9pt;mso-wrap-distance-bottom:0;mso-position-horizontal:absolute;mso-position-horizontal-relative:text;mso-position-vertical:absolute;mso-position-vertical-relative:text" from="459pt,3pt" to="459pt,650.75pt" o:gfxdata="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" strokecolor="yellow" strokeweight="1pt">
+                <v:stroke joinstyle="miter"/>
+              </v:line>
+            </w:pict>
+          </mc:Fallback>
+        </mc:AlternateContent>
+      </w:r>
+      <w:r>
+        <w:rPr>
+          <w:rFonts w:cs="Times New Roman"/>
+          <w:noProof/>
+        </w:rPr>
+        <mc:AlternateContent>
+          <mc:Choice Requires="wps">
+            <w:drawing>
+              <wp:anchor distT="0" distB="0" distL="114300" distR="114300" simplePos="0" relativeHeight="251787264" behindDoc="0" locked="0" layoutInCell="1" allowOverlap="1" wp14:anchorId="1758E51A" wp14:editId="25269921">
+                <wp:simplePos x="0" y="0"/>
+                <wp:positionH relativeFrom="column">
+                  <wp:posOffset>2926080</wp:posOffset>
+                </wp:positionH>
+                <wp:positionV relativeFrom="paragraph">
+                  <wp:posOffset>70485</wp:posOffset>
+                </wp:positionV>
+                <wp:extent cx="1074420" cy="4539615"/>
+                <wp:effectExtent l="0" t="0" r="30480" b="32385"/>
+                <wp:wrapNone/>
+                <wp:docPr id="2" name="Connector: Elbow 2"/>
+                <wp:cNvGraphicFramePr/>
+                <a:graphic xmlns:a="http://schemas.openxmlformats.org/drawingml/2006/main">
+                  <a:graphicData uri="http://schemas.microsoft.com/office/word/2010/wordprocessingShape">
+                    <wps:wsp>
+                      <wps:cNvCnPr/>
+                      <wps:spPr>
+                        <a:xfrm flipV="1">
+                          <a:off x="0" y="0"/>
+                          <a:ext cx="1074420" cy="4539615"/>
+                        </a:xfrm>
+                        <a:prstGeom prst="bentConnector3">
+                          <a:avLst>
+                            <a:gd name="adj1" fmla="val 99645"/>
+                          </a:avLst>
+                        </a:prstGeom>
+                        <a:ln w="12700">
+                          <a:solidFill>
+                            <a:srgbClr val="FFFF00"/>
+                          </a:solidFill>
+                        </a:ln>
+                      </wps:spPr>
+                      <wps:style>
+                        <a:lnRef idx="1">
+                          <a:schemeClr val="dk1"/>
+                        </a:lnRef>
+                        <a:fillRef idx="0">
+                          <a:schemeClr val="dk1"/>
+                        </a:fillRef>
+                        <a:effectRef idx="0">
+                          <a:schemeClr val="dk1"/>
+                        </a:effectRef>
+                        <a:fontRef idx="minor">
+                          <a:schemeClr val="tx1"/>
+                        </a:fontRef>
+                      </wps:style>
+                      <wps:bodyPr/>
+                    </wps:wsp>
+                  </a:graphicData>
+                </a:graphic>
+                <wp14:sizeRelH relativeFrom="margin">
+                  <wp14:pctWidth>0</wp14:pctWidth>
+                </wp14:sizeRelH>
+                <wp14:sizeRelV relativeFrom="margin">
+                  <wp14:pctHeight>0</wp14:pctHeight>
+                </wp14:sizeRelV>
+              </wp:anchor>
+            </w:drawing>
+          </mc:Choice>
+          <mc:Fallback>
+            <w:pict>
+              <v:shapetype w14:anchorId="49767FDA" id="_x0000_t34" coordsize="21600,21600" o:spt="34" o:oned="t" adj="10800" path="m,l@0,0@0,21600,21600,21600e" filled="f">
+                <v:stroke joinstyle="miter"/>
+                <v:formulas>
+                  <v:f eqn="val #0"/>
+                </v:formulas>
+                <v:path arrowok="t" fillok="f" o:connecttype="none"/>
+                <v:handles>
+                  <v:h position="#0,center"/>
+                </v:handles>
+                <o:lock v:ext="edit" shapetype="t"/>
+              </v:shapetype>
+              <v:shape id="Connector: Elbow 2" o:spid="_x0000_s1026" type="#_x0000_t34" style="position:absolute;margin-left:230.4pt;margin-top:5.55pt;width:84.6pt;height:357.45pt;flip:y;z-index:251787264;visibility:visible;mso-wrap-style:square;mso-width-percent:0;mso-height-percent:0;mso-wrap-distance-left:9pt;mso-wrap-distance-top:0;mso-wrap-distance-right:9pt;mso-wrap-distance-bottom:0;mso-position-horizontal:absolute;mso-position-horizontal-relative:text;mso-position-vertical:absolute;mso-position-vertical-relative:text;mso-width-percent:0;mso-height-percent:0;mso-width-relative:margin;mso-height-relative:margin" o:gfxdata="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" adj="21523" strokecolor="yellow" strokeweight="1pt"/>
+            </w:pict>
+          </mc:Fallback>
+        </mc:AlternateContent>
+      </w:r>
+      <w:r>
+        <w:rPr>
+          <w:rFonts w:cs="Times New Roman"/>
+          <w:noProof/>
+        </w:rPr>
+        <mc:AlternateContent>
+          <mc:Choice Requires="wps">
+            <w:drawing>
               <wp:anchor distT="0" distB="0" distL="114300" distR="114300" simplePos="0" relativeHeight="251720704" behindDoc="0" locked="0" layoutInCell="1" allowOverlap="1" wp14:anchorId="07FFE13B" wp14:editId="524B6FC6">
                 <wp:simplePos x="0" y="0"/>
                 <wp:positionH relativeFrom="column">
@@ -2097,7 +2252,7 @@
         <mc:AlternateContent>
           <mc:Choice Requires="wps">
             <w:drawing>
-              <wp:anchor distT="0" distB="0" distL="114300" distR="114300" simplePos="0" relativeHeight="251713536" behindDoc="0" locked="0" layoutInCell="1" allowOverlap="1" wp14:anchorId="6273F1BD" wp14:editId="782C6536">
+              <wp:anchor distT="0" distB="0" distL="114300" distR="114300" simplePos="0" relativeHeight="251713536" behindDoc="0" locked="0" layoutInCell="1" allowOverlap="1" wp14:anchorId="6273F1BD" wp14:editId="6E277A03">
                 <wp:simplePos x="0" y="0"/>
                 <wp:positionH relativeFrom="column">
                   <wp:posOffset>1599565</wp:posOffset>
@@ -2156,7 +2311,11 @@
           </mc:Choice>
           <mc:Fallback>
             <w:pict>
-              <v:shape w14:anchorId="08C41ADD" id="Diamond 42" o:spid="_x0000_s1026" type="#_x0000_t4" style="position:absolute;margin-left:125.95pt;margin-top:6.6pt;width:18pt;height:18pt;z-index:251713536;visibility:visible;mso-wrap-style:square;mso-wrap-distance-left:9pt;mso-wrap-distance-top:0;mso-wrap-distance-right:9pt;mso-wrap-distance-bottom:0;mso-position-horizontal:absolute;mso-position-horizontal-relative:text;mso-position-vertical:absolute;mso-position-vertical-relative:text;v-text-anchor:middle" o:gfxdata="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" fillcolor="red" strokecolor="black [1600]" strokeweight="1pt"/>
+              <v:shapetype w14:anchorId="0D0D42CE" id="_x0000_t4" coordsize="21600,21600" o:spt="4" path="m10800,l,10800,10800,21600,21600,10800xe">
+                <v:stroke joinstyle="miter"/>
+                <v:path gradientshapeok="t" o:connecttype="rect" textboxrect="5400,5400,16200,16200"/>
+              </v:shapetype>
+              <v:shape id="Diamond 42" o:spid="_x0000_s1026" type="#_x0000_t4" style="position:absolute;margin-left:125.95pt;margin-top:6.6pt;width:18pt;height:18pt;z-index:251713536;visibility:visible;mso-wrap-style:square;mso-wrap-distance-left:9pt;mso-wrap-distance-top:0;mso-wrap-distance-right:9pt;mso-wrap-distance-bottom:0;mso-position-horizontal:absolute;mso-position-horizontal-relative:text;mso-position-vertical:absolute;mso-position-vertical-relative:text;v-text-anchor:middle" o:gfxdata="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" fillcolor="red" strokecolor="black [1600]" strokeweight="1pt"/>
             </w:pict>
           </mc:Fallback>
         </mc:AlternateContent>
@@ -3102,7 +3261,7 @@
         <mc:AlternateContent>
           <mc:Choice Requires="wps">
             <w:drawing>
-              <wp:anchor distT="0" distB="0" distL="114300" distR="114300" simplePos="0" relativeHeight="251739136" behindDoc="0" locked="0" layoutInCell="1" allowOverlap="1" wp14:anchorId="668987C5" wp14:editId="0B10B29B">
+              <wp:anchor distT="0" distB="0" distL="114300" distR="114300" simplePos="0" relativeHeight="251739136" behindDoc="0" locked="0" layoutInCell="1" allowOverlap="1" wp14:anchorId="668987C5" wp14:editId="0182361B">
                 <wp:simplePos x="0" y="0"/>
                 <wp:positionH relativeFrom="column">
                   <wp:posOffset>5143500</wp:posOffset>
@@ -3159,7 +3318,7 @@
           </mc:Choice>
           <mc:Fallback>
             <w:pict>
-              <v:line w14:anchorId="503D5527" id="Straight Connector 59" o:spid="_x0000_s1026" style="position:absolute;z-index:251739136;visibility:visible;mso-wrap-style:square;mso-height-percent:0;mso-wrap-distance-left:9pt;mso-wrap-distance-top:0;mso-wrap-distance-right:9pt;mso-wrap-distance-bottom:0;mso-position-horizontal:absolute;mso-position-horizontal-relative:text;mso-position-vertical:absolute;mso-position-vertical-relative:text;mso-height-percent:0;mso-height-relative:margin" from="405pt,5.4pt" to="405pt,554.4pt" o:gfxdata="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" strokecolor="#00b0f0" strokeweight="1pt">
+              <v:line w14:anchorId="6F7F4EBC" id="Straight Connector 59" o:spid="_x0000_s1026" style="position:absolute;z-index:251739136;visibility:visible;mso-wrap-style:square;mso-height-percent:0;mso-wrap-distance-left:9pt;mso-wrap-distance-top:0;mso-wrap-distance-right:9pt;mso-wrap-distance-bottom:0;mso-position-horizontal:absolute;mso-position-horizontal-relative:text;mso-position-vertical:absolute;mso-position-vertical-relative:text;mso-height-percent:0;mso-height-relative:margin" from="405pt,5.4pt" to="405pt,554.4pt" o:gfxdata="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" strokecolor="#00b0f0" strokeweight="1pt">
                 <v:stroke joinstyle="miter"/>
               </v:line>
             </w:pict>
@@ -3639,7 +3798,7 @@
         <mc:AlternateContent>
           <mc:Choice Requires="wps">
             <w:drawing>
-              <wp:anchor distT="0" distB="0" distL="114300" distR="114300" simplePos="0" relativeHeight="251758592" behindDoc="0" locked="0" layoutInCell="1" allowOverlap="1" wp14:anchorId="5285C5E7" wp14:editId="7BFCEF05">
+              <wp:anchor distT="0" distB="0" distL="114300" distR="114300" simplePos="0" relativeHeight="251758592" behindDoc="0" locked="0" layoutInCell="1" allowOverlap="1" wp14:anchorId="5285C5E7" wp14:editId="701FB3D4">
                 <wp:simplePos x="0" y="0"/>
                 <wp:positionH relativeFrom="margin">
                   <wp:posOffset>0</wp:posOffset>
@@ -4119,7 +4278,7 @@
         <mc:AlternateContent>
           <mc:Choice Requires="wps">
             <w:drawing>
-              <wp:anchor distT="0" distB="0" distL="114300" distR="114300" simplePos="0" relativeHeight="251749376" behindDoc="0" locked="0" layoutInCell="1" allowOverlap="1" wp14:anchorId="56B1718E" wp14:editId="003DAE04">
+              <wp:anchor distT="0" distB="0" distL="114300" distR="114300" simplePos="0" relativeHeight="251813888" behindDoc="0" locked="0" layoutInCell="1" allowOverlap="1" wp14:anchorId="56B1718E" wp14:editId="7F095C3C">
                 <wp:simplePos x="0" y="0"/>
                 <wp:positionH relativeFrom="column">
                   <wp:posOffset>1603375</wp:posOffset>
@@ -4178,7 +4337,7 @@
           </mc:Choice>
           <mc:Fallback>
             <w:pict>
-              <v:shape w14:anchorId="4100B289" id="Diamond 63" o:spid="_x0000_s1026" type="#_x0000_t4" style="position:absolute;margin-left:126.25pt;margin-top:4.45pt;width:18pt;height:18pt;z-index:251749376;visibility:visible;mso-wrap-style:square;mso-wrap-distance-left:9pt;mso-wrap-distance-top:0;mso-wrap-distance-right:9pt;mso-wrap-distance-bottom:0;mso-position-horizontal:absolute;mso-position-horizontal-relative:text;mso-position-vertical:absolute;mso-position-vertical-relative:text;v-text-anchor:middle" o:gfxdata="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" fillcolor="#00b0f0" strokecolor="black [1600]" strokeweight="1pt"/>
+              <v:shape w14:anchorId="76C7F307" id="Diamond 63" o:spid="_x0000_s1026" type="#_x0000_t4" style="position:absolute;margin-left:126.25pt;margin-top:4.45pt;width:18pt;height:18pt;z-index:251813888;visibility:visible;mso-wrap-style:square;mso-wrap-distance-left:9pt;mso-wrap-distance-top:0;mso-wrap-distance-right:9pt;mso-wrap-distance-bottom:0;mso-position-horizontal:absolute;mso-position-horizontal-relative:text;mso-position-vertical:absolute;mso-position-vertical-relative:text;v-text-anchor:middle" o:gfxdata="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" fillcolor="#00b0f0" strokecolor="black [1600]" strokeweight="1pt"/>
             </w:pict>
           </mc:Fallback>
         </mc:AlternateContent>
@@ -4199,7 +4358,7 @@
         <mc:AlternateContent>
           <mc:Choice Requires="wps">
             <w:drawing>
-              <wp:anchor distT="0" distB="0" distL="114300" distR="114300" simplePos="0" relativeHeight="251751424" behindDoc="0" locked="0" layoutInCell="1" allowOverlap="1" wp14:anchorId="04621DA6" wp14:editId="5949790A">
+              <wp:anchor distT="0" distB="0" distL="114300" distR="114300" simplePos="0" relativeHeight="251751424" behindDoc="0" locked="0" layoutInCell="1" allowOverlap="1" wp14:anchorId="04621DA6" wp14:editId="6A9CE9DE">
                 <wp:simplePos x="0" y="0"/>
                 <wp:positionH relativeFrom="column">
                   <wp:posOffset>1603375</wp:posOffset>
@@ -4258,7 +4417,7 @@
           </mc:Choice>
           <mc:Fallback>
             <w:pict>
-              <v:shape w14:anchorId="4729EFF1" id="Diamond 64" o:spid="_x0000_s1026" type="#_x0000_t4" style="position:absolute;margin-left:126.25pt;margin-top:8.3pt;width:18pt;height:18pt;z-index:251751424;visibility:visible;mso-wrap-style:square;mso-wrap-distance-left:9pt;mso-wrap-distance-top:0;mso-wrap-distance-right:9pt;mso-wrap-distance-bottom:0;mso-position-horizontal:absolute;mso-position-horizontal-relative:text;mso-position-vertical:absolute;mso-position-vertical-relative:text;v-text-anchor:middle" o:gfxdata="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" fillcolor="#0070c0" strokecolor="black [1600]" strokeweight="1pt"/>
+              <v:shape w14:anchorId="47913746" id="Diamond 64" o:spid="_x0000_s1026" type="#_x0000_t4" style="position:absolute;margin-left:126.25pt;margin-top:8.3pt;width:18pt;height:18pt;z-index:251751424;visibility:visible;mso-wrap-style:square;mso-wrap-distance-left:9pt;mso-wrap-distance-top:0;mso-wrap-distance-right:9pt;mso-wrap-distance-bottom:0;mso-position-horizontal:absolute;mso-position-horizontal-relative:text;mso-position-vertical:absolute;mso-position-vertical-relative:text;v-text-anchor:middle" o:gfxdata="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" fillcolor="#0070c0" strokecolor="black [1600]" strokeweight="1pt"/>
             </w:pict>
           </mc:Fallback>
         </mc:AlternateContent>
@@ -4279,10 +4438,10 @@
         <mc:AlternateContent>
           <mc:Choice Requires="wps">
             <w:drawing>
-              <wp:anchor distT="0" distB="0" distL="114300" distR="114300" simplePos="0" relativeHeight="251767808" behindDoc="0" locked="0" layoutInCell="1" allowOverlap="1" wp14:anchorId="7D40268E" wp14:editId="64B95305">
+              <wp:anchor distT="0" distB="0" distL="114300" distR="114300" simplePos="0" relativeHeight="251767808" behindDoc="0" locked="0" layoutInCell="1" allowOverlap="1" wp14:anchorId="7D40268E" wp14:editId="5A031B9E">
                 <wp:simplePos x="0" y="0"/>
                 <wp:positionH relativeFrom="column">
-                  <wp:posOffset>1833562</wp:posOffset>
+                  <wp:posOffset>1825625</wp:posOffset>
                 </wp:positionH>
                 <wp:positionV relativeFrom="paragraph">
                   <wp:posOffset>45720</wp:posOffset>
@@ -4341,7 +4500,7 @@
           </mc:Choice>
           <mc:Fallback>
             <w:pict>
-              <v:shape w14:anchorId="713FE53A" id="Connector: Elbow 73" o:spid="_x0000_s1026" type="#_x0000_t34" style="position:absolute;margin-left:144.35pt;margin-top:3.6pt;width:296.6pt;height:468pt;z-index:251767808;visibility:visible;mso-wrap-style:square;mso-width-percent:0;mso-height-percent:0;mso-wrap-distance-left:9pt;mso-wrap-distance-top:0;mso-wrap-distance-right:9pt;mso-wrap-distance-bottom:0;mso-position-horizontal:absolute;mso-position-horizontal-relative:text;mso-position-vertical:absolute;mso-position-vertical-relative:text;mso-width-percent:0;mso-height-percent:0;mso-width-relative:margin;mso-height-relative:margin" o:gfxdata="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" adj="21629" strokecolor="#0070c0" strokeweight="1pt"/>
+              <v:shape w14:anchorId="00CF95AE" id="Connector: Elbow 73" o:spid="_x0000_s1026" type="#_x0000_t34" style="position:absolute;margin-left:143.75pt;margin-top:3.6pt;width:296.6pt;height:468pt;z-index:251767808;visibility:visible;mso-wrap-style:square;mso-width-percent:0;mso-height-percent:0;mso-wrap-distance-left:9pt;mso-wrap-distance-top:0;mso-wrap-distance-right:9pt;mso-wrap-distance-bottom:0;mso-position-horizontal:absolute;mso-position-horizontal-relative:text;mso-position-vertical:absolute;mso-position-vertical-relative:text;mso-width-percent:0;mso-height-percent:0;mso-width-relative:margin;mso-height-relative:margin" o:gfxdata="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" adj="21629" strokecolor="#0070c0" strokeweight="1pt"/>
             </w:pict>
           </mc:Fallback>
         </mc:AlternateContent>
@@ -4517,7 +4676,7 @@
         <mc:AlternateContent>
           <mc:Choice Requires="wps">
             <w:drawing>
-              <wp:anchor distT="0" distB="0" distL="114300" distR="114300" simplePos="0" relativeHeight="251757568" behindDoc="0" locked="0" layoutInCell="1" allowOverlap="1" wp14:anchorId="75C6B39A" wp14:editId="07A9332D">
+              <wp:anchor distT="0" distB="0" distL="114300" distR="114300" simplePos="0" relativeHeight="251757568" behindDoc="0" locked="0" layoutInCell="1" allowOverlap="1" wp14:anchorId="75C6B39A" wp14:editId="03946EB5">
                 <wp:simplePos x="0" y="0"/>
                 <wp:positionH relativeFrom="column">
                   <wp:posOffset>1146175</wp:posOffset>
@@ -4576,7 +4735,7 @@
           </mc:Choice>
           <mc:Fallback>
             <w:pict>
-              <v:shape w14:anchorId="55A73463" id="Diamond 67" o:spid="_x0000_s1026" type="#_x0000_t4" style="position:absolute;margin-left:90.25pt;margin-top:3.45pt;width:18pt;height:18pt;z-index:251757568;visibility:visible;mso-wrap-style:square;mso-wrap-distance-left:9pt;mso-wrap-distance-top:0;mso-wrap-distance-right:9pt;mso-wrap-distance-bottom:0;mso-position-horizontal:absolute;mso-position-horizontal-relative:text;mso-position-vertical:absolute;mso-position-vertical-relative:text;v-text-anchor:middle" o:gfxdata="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" fillcolor="#c00000" strokecolor="black [1600]" strokeweight="1pt"/>
+              <v:shape w14:anchorId="5C73B177" id="Diamond 67" o:spid="_x0000_s1026" type="#_x0000_t4" style="position:absolute;margin-left:90.25pt;margin-top:3.45pt;width:18pt;height:18pt;z-index:251757568;visibility:visible;mso-wrap-style:square;mso-wrap-distance-left:9pt;mso-wrap-distance-top:0;mso-wrap-distance-right:9pt;mso-wrap-distance-bottom:0;mso-position-horizontal:absolute;mso-position-horizontal-relative:text;mso-position-vertical:absolute;mso-position-vertical-relative:text;v-text-anchor:middle" o:gfxdata="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" fillcolor="#c00000" strokecolor="black [1600]" strokeweight="1pt"/>
             </w:pict>
           </mc:Fallback>
         </mc:AlternateContent>
@@ -4974,26 +5133,8 @@
           <w:rFonts w:cs="Times New Roman"/>
         </w:rPr>
       </w:pPr>
-      <w:r>
-        <w:rPr>
-          <w:rFonts w:cs="Times New Roman"/>
-        </w:rPr>
-        <w:t xml:space="preserve">//Player static accesses </w:t>
-      </w:r>
-      <w:proofErr w:type="spellStart"/>
-      <w:r>
-        <w:rPr>
-          <w:rFonts w:cs="Times New Roman"/>
-        </w:rPr>
-        <w:t>Utilites</w:t>
-      </w:r>
-      <w:proofErr w:type="spellEnd"/>
-      <w:r>
-        <w:rPr>
-          <w:rFonts w:cs="Times New Roman"/>
-        </w:rPr>
-        <w:t xml:space="preserve"> in a method…</w:t>
-      </w:r>
+      <w:bookmarkStart w:id="0" w:name="_GoBack"/>
+      <w:bookmarkEnd w:id="0"/>
     </w:p>
     <w:p>
       <w:pPr>
@@ -5010,7 +5151,7 @@
         <mc:AlternateContent>
           <mc:Choice Requires="wps">
             <w:drawing>
-              <wp:anchor distT="0" distB="0" distL="114300" distR="114300" simplePos="0" relativeHeight="251784192" behindDoc="0" locked="0" layoutInCell="1" allowOverlap="1" wp14:anchorId="675FB4A7" wp14:editId="7CD29F97">
+              <wp:anchor distT="0" distB="0" distL="114300" distR="114300" simplePos="0" relativeHeight="251784192" behindDoc="0" locked="0" layoutInCell="1" allowOverlap="1" wp14:anchorId="675FB4A7" wp14:editId="354A2E22">
                 <wp:simplePos x="0" y="0"/>
                 <wp:positionH relativeFrom="margin">
                   <wp:posOffset>-1905</wp:posOffset>
@@ -6269,7 +6410,7 @@
         <mc:AlternateContent>
           <mc:Choice Requires="wps">
             <w:drawing>
-              <wp:anchor distT="0" distB="0" distL="114300" distR="114300" simplePos="0" relativeHeight="251709440" behindDoc="0" locked="0" layoutInCell="1" allowOverlap="1" wp14:anchorId="6B1723B0" wp14:editId="1274894B">
+              <wp:anchor distT="0" distB="0" distL="114300" distR="114300" simplePos="0" relativeHeight="251709440" behindDoc="0" locked="0" layoutInCell="1" allowOverlap="1" wp14:anchorId="6B1723B0" wp14:editId="06D5A414">
                 <wp:simplePos x="0" y="0"/>
                 <wp:positionH relativeFrom="column">
                   <wp:posOffset>2683932</wp:posOffset>
@@ -6332,9 +6473,89 @@
           </mc:Choice>
           <mc:Fallback>
             <w:pict>
-              <v:shape w14:anchorId="3E224E85" id="Connector: Elbow 40" o:spid="_x0000_s1026" type="#_x0000_t34" style="position:absolute;margin-left:211.35pt;margin-top:13.85pt;width:104.1pt;height:99pt;flip:x y;z-index:251709440;visibility:visible;mso-wrap-style:square;mso-width-percent:0;mso-height-percent:0;mso-wrap-distance-left:9pt;mso-wrap-distance-top:0;mso-wrap-distance-right:9pt;mso-wrap-distance-bottom:0;mso-position-horizontal:absolute;mso-position-horizontal-relative:text;mso-position-vertical:absolute;mso-position-vertical-relative:text;mso-width-percent:0;mso-height-percent:0;mso-width-relative:margin;mso-height-relative:margin" o:gfxdata="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" adj="-1940" strokecolor="black [3213]" strokeweight="1pt">
+              <v:shape w14:anchorId="5C403F54" id="Connector: Elbow 40" o:spid="_x0000_s1026" type="#_x0000_t34" style="position:absolute;margin-left:211.35pt;margin-top:13.85pt;width:104.1pt;height:99pt;flip:x y;z-index:251709440;visibility:visible;mso-wrap-style:square;mso-width-percent:0;mso-height-percent:0;mso-wrap-distance-left:9pt;mso-wrap-distance-top:0;mso-wrap-distance-right:9pt;mso-wrap-distance-bottom:0;mso-position-horizontal:absolute;mso-position-horizontal-relative:text;mso-position-vertical:absolute;mso-position-vertical-relative:text;mso-width-percent:0;mso-height-percent:0;mso-width-relative:margin;mso-height-relative:margin" o:gfxdata="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" adj="-1940" strokecolor="black [3213]" strokeweight="1pt">
                 <v:stroke endarrow="block"/>
               </v:shape>
+            </w:pict>
+          </mc:Fallback>
+        </mc:AlternateContent>
+      </w:r>
+    </w:p>
+    <w:p>
+      <w:pPr>
+        <w:spacing w:after="0" w:line="240" w:lineRule="auto"/>
+        <w:rPr>
+          <w:rFonts w:cs="Times New Roman"/>
+        </w:rPr>
+      </w:pPr>
+      <w:r>
+        <w:rPr>
+          <w:rFonts w:cs="Times New Roman"/>
+          <w:noProof/>
+        </w:rPr>
+        <mc:AlternateContent>
+          <mc:Choice Requires="wps">
+            <w:drawing>
+              <wp:anchor distT="0" distB="0" distL="114300" distR="114300" simplePos="0" relativeHeight="251786240" behindDoc="0" locked="0" layoutInCell="1" allowOverlap="1" wp14:anchorId="5A413505" wp14:editId="5F94307E">
+                <wp:simplePos x="0" y="0"/>
+                <wp:positionH relativeFrom="column">
+                  <wp:posOffset>2689860</wp:posOffset>
+                </wp:positionH>
+                <wp:positionV relativeFrom="paragraph">
+                  <wp:posOffset>107315</wp:posOffset>
+                </wp:positionV>
+                <wp:extent cx="228600" cy="228600"/>
+                <wp:effectExtent l="19050" t="19050" r="19050" b="38100"/>
+                <wp:wrapNone/>
+                <wp:docPr id="1" name="Diamond 1"/>
+                <wp:cNvGraphicFramePr/>
+                <a:graphic xmlns:a="http://schemas.openxmlformats.org/drawingml/2006/main">
+                  <a:graphicData uri="http://schemas.microsoft.com/office/word/2010/wordprocessingShape">
+                    <wps:wsp>
+                      <wps:cNvSpPr/>
+                      <wps:spPr>
+                        <a:xfrm>
+                          <a:off x="0" y="0"/>
+                          <a:ext cx="228600" cy="228600"/>
+                        </a:xfrm>
+                        <a:prstGeom prst="diamond">
+                          <a:avLst/>
+                        </a:prstGeom>
+                        <a:solidFill>
+                          <a:srgbClr val="FFFF00"/>
+                        </a:solidFill>
+                      </wps:spPr>
+                      <wps:style>
+                        <a:lnRef idx="2">
+                          <a:schemeClr val="dk1">
+                            <a:shade val="50000"/>
+                          </a:schemeClr>
+                        </a:lnRef>
+                        <a:fillRef idx="1">
+                          <a:schemeClr val="dk1"/>
+                        </a:fillRef>
+                        <a:effectRef idx="0">
+                          <a:schemeClr val="dk1"/>
+                        </a:effectRef>
+                        <a:fontRef idx="minor">
+                          <a:schemeClr val="lt1"/>
+                        </a:fontRef>
+                      </wps:style>
+                      <wps:bodyPr rot="0" spcFirstLastPara="0" vertOverflow="overflow" horzOverflow="overflow" vert="horz" wrap="square" lIns="91440" tIns="45720" rIns="91440" bIns="45720" numCol="1" spcCol="0" rtlCol="0" fromWordArt="0" anchor="ctr" anchorCtr="0" forceAA="0" compatLnSpc="1">
+                        <a:prstTxWarp prst="textNoShape">
+                          <a:avLst/>
+                        </a:prstTxWarp>
+                        <a:noAutofit/>
+                      </wps:bodyPr>
+                    </wps:wsp>
+                  </a:graphicData>
+                </a:graphic>
+              </wp:anchor>
+            </w:drawing>
+          </mc:Choice>
+          <mc:Fallback>
+            <w:pict>
+              <v:shape w14:anchorId="793EACB3" id="Diamond 1" o:spid="_x0000_s1026" type="#_x0000_t4" style="position:absolute;margin-left:211.8pt;margin-top:8.45pt;width:18pt;height:18pt;z-index:251786240;visibility:visible;mso-wrap-style:square;mso-wrap-distance-left:9pt;mso-wrap-distance-top:0;mso-wrap-distance-right:9pt;mso-wrap-distance-bottom:0;mso-position-horizontal:absolute;mso-position-horizontal-relative:text;mso-position-vertical:absolute;mso-position-vertical-relative:text;v-text-anchor:middle" o:gfxdata="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" fillcolor="yellow" strokecolor="black [1600]" strokeweight="1pt"/>
             </w:pict>
           </mc:Fallback>
         </mc:AlternateContent>
@@ -6363,16 +6584,6 @@
           <w:rFonts w:cs="Times New Roman"/>
         </w:rPr>
       </w:pPr>
-    </w:p>
-    <w:p>
-      <w:pPr>
-        <w:spacing w:after="0" w:line="240" w:lineRule="auto"/>
-        <w:rPr>
-          <w:rFonts w:cs="Times New Roman"/>
-        </w:rPr>
-      </w:pPr>
-      <w:bookmarkStart w:id="0" w:name="_GoBack"/>
-      <w:bookmarkEnd w:id="0"/>
     </w:p>
     <w:p>
       <w:pPr>
@@ -6538,16 +6749,7 @@
                                 <w:sz w:val="18"/>
                                 <w:szCs w:val="18"/>
                               </w:rPr>
-                              <w:t xml:space="preserve"> </w:t>
-                            </w:r>
-                            <w:proofErr w:type="spellStart"/>
-                            <w:r>
-                              <w:rPr>
-                                <w:rFonts w:ascii="Times New Roman" w:hAnsi="Times New Roman" w:cs="Times New Roman"/>
-                                <w:sz w:val="18"/>
-                                <w:szCs w:val="18"/>
-                              </w:rPr>
-                              <w:t>double</w:t>
+                              <w:t xml:space="preserve"> double</w:t>
                             </w:r>
                           </w:p>
                           <w:p>
@@ -6559,7 +6761,6 @@
                                 <w:szCs w:val="18"/>
                               </w:rPr>
                             </w:pPr>
-                            <w:proofErr w:type="spellEnd"/>
                             <w:r>
                               <w:rPr>
                                 <w:rFonts w:ascii="Times New Roman" w:hAnsi="Times New Roman" w:cs="Times New Roman"/>
@@ -6677,15 +6878,25 @@
                                 <w:sz w:val="18"/>
                                 <w:szCs w:val="18"/>
                               </w:rPr>
-                              <w:t>name : String,</w:t>
-                            </w:r>
+                              <w:t xml:space="preserve">name : String, room : </w:t>
+                            </w:r>
+                            <w:proofErr w:type="spellStart"/>
                             <w:r>
                               <w:rPr>
                                 <w:rFonts w:ascii="Times New Roman" w:hAnsi="Times New Roman" w:cs="Times New Roman"/>
                                 <w:sz w:val="18"/>
                                 <w:szCs w:val="18"/>
                               </w:rPr>
-                              <w:t xml:space="preserve"> room : </w:t>
+                              <w:t>int</w:t>
+                            </w:r>
+                            <w:proofErr w:type="spellEnd"/>
+                            <w:r>
+                              <w:rPr>
+                                <w:rFonts w:ascii="Times New Roman" w:hAnsi="Times New Roman" w:cs="Times New Roman"/>
+                                <w:sz w:val="18"/>
+                                <w:szCs w:val="18"/>
+                              </w:rPr>
+                              <w:t xml:space="preserve">, inventory : String, </w:t>
                             </w:r>
                             <w:proofErr w:type="spellStart"/>
                             <w:r>
@@ -6694,6 +6905,24 @@
                                 <w:sz w:val="18"/>
                                 <w:szCs w:val="18"/>
                               </w:rPr>
+                              <w:t>carryCapacity</w:t>
+                            </w:r>
+                            <w:proofErr w:type="spellEnd"/>
+                            <w:r>
+                              <w:rPr>
+                                <w:rFonts w:ascii="Times New Roman" w:hAnsi="Times New Roman" w:cs="Times New Roman"/>
+                                <w:sz w:val="18"/>
+                                <w:szCs w:val="18"/>
+                              </w:rPr>
+                              <w:t xml:space="preserve"> : </w:t>
+                            </w:r>
+                            <w:proofErr w:type="spellStart"/>
+                            <w:r>
+                              <w:rPr>
+                                <w:rFonts w:ascii="Times New Roman" w:hAnsi="Times New Roman" w:cs="Times New Roman"/>
+                                <w:sz w:val="18"/>
+                                <w:szCs w:val="18"/>
+                              </w:rPr>
                               <w:t>int</w:t>
                             </w:r>
                             <w:proofErr w:type="spellEnd"/>
@@ -6703,7 +6932,23 @@
                                 <w:sz w:val="18"/>
                                 <w:szCs w:val="18"/>
                               </w:rPr>
-                              <w:t xml:space="preserve">, inventory : String, </w:t>
+                              <w:t xml:space="preserve">) </w:t>
+                            </w:r>
+                            <w:r>
+                              <w:rPr>
+                                <w:rFonts w:ascii="Times New Roman" w:hAnsi="Times New Roman" w:cs="Times New Roman"/>
+                                <w:sz w:val="18"/>
+                                <w:szCs w:val="18"/>
+                              </w:rPr>
+                              <w:br/>
+                            </w:r>
+                            <w:r>
+                              <w:rPr>
+                                <w:rFonts w:ascii="Times New Roman" w:hAnsi="Times New Roman" w:cs="Times New Roman"/>
+                                <w:sz w:val="18"/>
+                                <w:szCs w:val="18"/>
+                              </w:rPr>
+                              <w:t xml:space="preserve"># </w:t>
                             </w:r>
                             <w:proofErr w:type="spellStart"/>
                             <w:r>
@@ -6712,7 +6957,7 @@
                                 <w:sz w:val="18"/>
                                 <w:szCs w:val="18"/>
                               </w:rPr>
-                              <w:t>carryCapacity</w:t>
+                              <w:t>getSpiritApproval</w:t>
                             </w:r>
                             <w:proofErr w:type="spellEnd"/>
                             <w:r>
@@ -6721,6 +6966,166 @@
                                 <w:sz w:val="18"/>
                                 <w:szCs w:val="18"/>
                               </w:rPr>
+                              <w:t>()</w:t>
+                            </w:r>
+                            <w:r>
+                              <w:rPr>
+                                <w:rFonts w:ascii="Times New Roman" w:hAnsi="Times New Roman" w:cs="Times New Roman"/>
+                                <w:sz w:val="18"/>
+                                <w:szCs w:val="18"/>
+                              </w:rPr>
+                              <w:t xml:space="preserve"> : double</w:t>
+                            </w:r>
+                            <w:r>
+                              <w:rPr>
+                                <w:rFonts w:ascii="Times New Roman" w:hAnsi="Times New Roman" w:cs="Times New Roman"/>
+                                <w:sz w:val="18"/>
+                                <w:szCs w:val="18"/>
+                              </w:rPr>
+                              <w:br/>
+                            </w:r>
+                            <w:r>
+                              <w:rPr>
+                                <w:rFonts w:ascii="Times New Roman" w:hAnsi="Times New Roman" w:cs="Times New Roman"/>
+                                <w:sz w:val="18"/>
+                                <w:szCs w:val="18"/>
+                              </w:rPr>
+                              <w:t xml:space="preserve"># </w:t>
+                            </w:r>
+                            <w:proofErr w:type="spellStart"/>
+                            <w:r>
+                              <w:rPr>
+                                <w:rFonts w:ascii="Times New Roman" w:hAnsi="Times New Roman" w:cs="Times New Roman"/>
+                                <w:sz w:val="18"/>
+                                <w:szCs w:val="18"/>
+                              </w:rPr>
+                              <w:t>addToSpiritApproval</w:t>
+                            </w:r>
+                            <w:proofErr w:type="spellEnd"/>
+                            <w:r>
+                              <w:rPr>
+                                <w:rFonts w:ascii="Times New Roman" w:hAnsi="Times New Roman" w:cs="Times New Roman"/>
+                                <w:sz w:val="18"/>
+                                <w:szCs w:val="18"/>
+                              </w:rPr>
+                              <w:t>(</w:t>
+                            </w:r>
+                            <w:proofErr w:type="spellStart"/>
+                            <w:r>
+                              <w:rPr>
+                                <w:rFonts w:ascii="Times New Roman" w:hAnsi="Times New Roman" w:cs="Times New Roman"/>
+                                <w:sz w:val="18"/>
+                                <w:szCs w:val="18"/>
+                              </w:rPr>
+                              <w:t>pointsToAdd</w:t>
+                            </w:r>
+                            <w:proofErr w:type="spellEnd"/>
+                            <w:r>
+                              <w:rPr>
+                                <w:rFonts w:ascii="Times New Roman" w:hAnsi="Times New Roman" w:cs="Times New Roman"/>
+                                <w:sz w:val="18"/>
+                                <w:szCs w:val="18"/>
+                              </w:rPr>
+                              <w:t xml:space="preserve"> : double</w:t>
+                            </w:r>
+                            <w:r>
+                              <w:rPr>
+                                <w:rFonts w:ascii="Times New Roman" w:hAnsi="Times New Roman" w:cs="Times New Roman"/>
+                                <w:sz w:val="18"/>
+                                <w:szCs w:val="18"/>
+                              </w:rPr>
+                              <w:t xml:space="preserve">) </w:t>
+                            </w:r>
+                            <w:r>
+                              <w:rPr>
+                                <w:rFonts w:ascii="Times New Roman" w:hAnsi="Times New Roman" w:cs="Times New Roman"/>
+                                <w:sz w:val="18"/>
+                                <w:szCs w:val="18"/>
+                              </w:rPr>
+                              <w:t>: void</w:t>
+                            </w:r>
+                            <w:r>
+                              <w:rPr>
+                                <w:rFonts w:ascii="Times New Roman" w:hAnsi="Times New Roman" w:cs="Times New Roman"/>
+                                <w:sz w:val="18"/>
+                                <w:szCs w:val="18"/>
+                              </w:rPr>
+                              <w:br/>
+                            </w:r>
+                            <w:r>
+                              <w:rPr>
+                                <w:rFonts w:ascii="Times New Roman" w:hAnsi="Times New Roman" w:cs="Times New Roman"/>
+                                <w:sz w:val="18"/>
+                                <w:szCs w:val="18"/>
+                              </w:rPr>
+                              <w:t xml:space="preserve"># </w:t>
+                            </w:r>
+                            <w:proofErr w:type="spellStart"/>
+                            <w:r>
+                              <w:rPr>
+                                <w:rFonts w:ascii="Times New Roman" w:hAnsi="Times New Roman" w:cs="Times New Roman"/>
+                                <w:sz w:val="18"/>
+                                <w:szCs w:val="18"/>
+                              </w:rPr>
+                              <w:t>printSpiritApproval</w:t>
+                            </w:r>
+                            <w:proofErr w:type="spellEnd"/>
+                            <w:r>
+                              <w:rPr>
+                                <w:rFonts w:ascii="Times New Roman" w:hAnsi="Times New Roman" w:cs="Times New Roman"/>
+                                <w:sz w:val="18"/>
+                                <w:szCs w:val="18"/>
+                              </w:rPr>
+                              <w:t>()</w:t>
+                            </w:r>
+                            <w:r>
+                              <w:rPr>
+                                <w:rFonts w:ascii="Times New Roman" w:hAnsi="Times New Roman" w:cs="Times New Roman"/>
+                                <w:sz w:val="18"/>
+                                <w:szCs w:val="18"/>
+                              </w:rPr>
+                              <w:t xml:space="preserve"> : void</w:t>
+                            </w:r>
+                            <w:r>
+                              <w:rPr>
+                                <w:rFonts w:ascii="Times New Roman" w:hAnsi="Times New Roman" w:cs="Times New Roman"/>
+                                <w:sz w:val="18"/>
+                                <w:szCs w:val="18"/>
+                              </w:rPr>
+                              <w:br/>
+                            </w:r>
+                            <w:r>
+                              <w:rPr>
+                                <w:rFonts w:ascii="Times New Roman" w:hAnsi="Times New Roman" w:cs="Times New Roman"/>
+                                <w:sz w:val="18"/>
+                                <w:szCs w:val="18"/>
+                              </w:rPr>
+                              <w:t xml:space="preserve"># </w:t>
+                            </w:r>
+                            <w:proofErr w:type="spellStart"/>
+                            <w:r>
+                              <w:rPr>
+                                <w:rFonts w:ascii="Times New Roman" w:hAnsi="Times New Roman" w:cs="Times New Roman"/>
+                                <w:sz w:val="18"/>
+                                <w:szCs w:val="18"/>
+                              </w:rPr>
+                              <w:t>getCarryingCapacity</w:t>
+                            </w:r>
+                            <w:proofErr w:type="spellEnd"/>
+                            <w:r>
+                              <w:rPr>
+                                <w:rFonts w:ascii="Times New Roman" w:hAnsi="Times New Roman" w:cs="Times New Roman"/>
+                                <w:sz w:val="18"/>
+                                <w:szCs w:val="18"/>
+                              </w:rPr>
+                              <w:t>()</w:t>
+                            </w:r>
+                            <w:r>
+                              <w:rPr>
+                                <w:rFonts w:ascii="Times New Roman" w:hAnsi="Times New Roman" w:cs="Times New Roman"/>
+                                <w:sz w:val="18"/>
+                                <w:szCs w:val="18"/>
+                              </w:rPr>
                               <w:t xml:space="preserve"> : </w:t>
                             </w:r>
                             <w:proofErr w:type="spellStart"/>
@@ -6739,6 +7144,158 @@
                                 <w:sz w:val="18"/>
                                 <w:szCs w:val="18"/>
                               </w:rPr>
+                              <w:br/>
+                            </w:r>
+                            <w:r>
+                              <w:rPr>
+                                <w:rFonts w:ascii="Times New Roman" w:hAnsi="Times New Roman" w:cs="Times New Roman"/>
+                                <w:sz w:val="18"/>
+                                <w:szCs w:val="18"/>
+                              </w:rPr>
+                              <w:t xml:space="preserve"># </w:t>
+                            </w:r>
+                            <w:proofErr w:type="spellStart"/>
+                            <w:r>
+                              <w:rPr>
+                                <w:rFonts w:ascii="Times New Roman" w:hAnsi="Times New Roman" w:cs="Times New Roman"/>
+                                <w:sz w:val="18"/>
+                                <w:szCs w:val="18"/>
+                              </w:rPr>
+                              <w:t>addToCarryingCapacity</w:t>
+                            </w:r>
+                            <w:proofErr w:type="spellEnd"/>
+                            <w:r>
+                              <w:rPr>
+                                <w:rFonts w:ascii="Times New Roman" w:hAnsi="Times New Roman" w:cs="Times New Roman"/>
+                                <w:sz w:val="18"/>
+                                <w:szCs w:val="18"/>
+                              </w:rPr>
+                              <w:t>(increase</w:t>
+                            </w:r>
+                            <w:r>
+                              <w:rPr>
+                                <w:rFonts w:ascii="Times New Roman" w:hAnsi="Times New Roman" w:cs="Times New Roman"/>
+                                <w:sz w:val="18"/>
+                                <w:szCs w:val="18"/>
+                              </w:rPr>
+                              <w:t xml:space="preserve"> : </w:t>
+                            </w:r>
+                            <w:proofErr w:type="spellStart"/>
+                            <w:r>
+                              <w:rPr>
+                                <w:rFonts w:ascii="Times New Roman" w:hAnsi="Times New Roman" w:cs="Times New Roman"/>
+                                <w:sz w:val="18"/>
+                                <w:szCs w:val="18"/>
+                              </w:rPr>
+                              <w:t>int</w:t>
+                            </w:r>
+                            <w:proofErr w:type="spellEnd"/>
+                            <w:r>
+                              <w:rPr>
+                                <w:rFonts w:ascii="Times New Roman" w:hAnsi="Times New Roman" w:cs="Times New Roman"/>
+                                <w:sz w:val="18"/>
+                                <w:szCs w:val="18"/>
+                              </w:rPr>
+                              <w:t xml:space="preserve">) </w:t>
+                            </w:r>
+                            <w:r>
+                              <w:rPr>
+                                <w:rFonts w:ascii="Times New Roman" w:hAnsi="Times New Roman" w:cs="Times New Roman"/>
+                                <w:sz w:val="18"/>
+                                <w:szCs w:val="18"/>
+                              </w:rPr>
+                              <w:t xml:space="preserve"> : void</w:t>
+                            </w:r>
+                            <w:r>
+                              <w:rPr>
+                                <w:rFonts w:ascii="Times New Roman" w:hAnsi="Times New Roman" w:cs="Times New Roman"/>
+                                <w:sz w:val="18"/>
+                                <w:szCs w:val="18"/>
+                              </w:rPr>
+                              <w:br/>
+                            </w:r>
+                            <w:r>
+                              <w:rPr>
+                                <w:rFonts w:ascii="Times New Roman" w:hAnsi="Times New Roman" w:cs="Times New Roman"/>
+                                <w:sz w:val="18"/>
+                                <w:szCs w:val="18"/>
+                              </w:rPr>
+                              <w:t xml:space="preserve"># </w:t>
+                            </w:r>
+                            <w:proofErr w:type="spellStart"/>
+                            <w:r>
+                              <w:rPr>
+                                <w:rFonts w:ascii="Times New Roman" w:hAnsi="Times New Roman" w:cs="Times New Roman"/>
+                                <w:sz w:val="18"/>
+                                <w:szCs w:val="18"/>
+                              </w:rPr>
+                              <w:t>printCarryingCapacity</w:t>
+                            </w:r>
+                            <w:proofErr w:type="spellEnd"/>
+                            <w:r>
+                              <w:rPr>
+                                <w:rFonts w:ascii="Times New Roman" w:hAnsi="Times New Roman" w:cs="Times New Roman"/>
+                                <w:sz w:val="18"/>
+                                <w:szCs w:val="18"/>
+                              </w:rPr>
+                              <w:t>()</w:t>
+                            </w:r>
+                            <w:r>
+                              <w:rPr>
+                                <w:rFonts w:ascii="Times New Roman" w:hAnsi="Times New Roman" w:cs="Times New Roman"/>
+                                <w:sz w:val="18"/>
+                                <w:szCs w:val="18"/>
+                              </w:rPr>
+                              <w:t xml:space="preserve"> : void</w:t>
+                            </w:r>
+                            <w:r>
+                              <w:rPr>
+                                <w:rFonts w:ascii="Times New Roman" w:hAnsi="Times New Roman" w:cs="Times New Roman"/>
+                                <w:sz w:val="18"/>
+                                <w:szCs w:val="18"/>
+                              </w:rPr>
+                              <w:br/>
+                            </w:r>
+                            <w:r>
+                              <w:rPr>
+                                <w:rFonts w:ascii="Times New Roman" w:hAnsi="Times New Roman" w:cs="Times New Roman"/>
+                                <w:sz w:val="18"/>
+                                <w:szCs w:val="18"/>
+                              </w:rPr>
+                              <w:t xml:space="preserve">+ </w:t>
+                            </w:r>
+                            <w:proofErr w:type="spellStart"/>
+                            <w:r>
+                              <w:rPr>
+                                <w:rFonts w:ascii="Times New Roman" w:hAnsi="Times New Roman" w:cs="Times New Roman"/>
+                                <w:sz w:val="18"/>
+                                <w:szCs w:val="18"/>
+                              </w:rPr>
+                              <w:t>addToInventory</w:t>
+                            </w:r>
+                            <w:proofErr w:type="spellEnd"/>
+                            <w:r>
+                              <w:rPr>
+                                <w:rFonts w:ascii="Times New Roman" w:hAnsi="Times New Roman" w:cs="Times New Roman"/>
+                                <w:sz w:val="18"/>
+                                <w:szCs w:val="18"/>
+                              </w:rPr>
+                              <w:t>(item</w:t>
+                            </w:r>
+                            <w:r>
+                              <w:rPr>
+                                <w:rFonts w:ascii="Times New Roman" w:hAnsi="Times New Roman" w:cs="Times New Roman"/>
+                                <w:sz w:val="18"/>
+                                <w:szCs w:val="18"/>
+                              </w:rPr>
+                              <w:t xml:space="preserve"> : String</w:t>
+                            </w:r>
+                            <w:r>
+                              <w:rPr>
+                                <w:rFonts w:ascii="Times New Roman" w:hAnsi="Times New Roman" w:cs="Times New Roman"/>
+                                <w:sz w:val="18"/>
+                                <w:szCs w:val="18"/>
+                              </w:rPr>
                               <w:t>)</w:t>
                             </w:r>
                             <w:r>
@@ -6747,389 +7304,8 @@
                                 <w:sz w:val="18"/>
                                 <w:szCs w:val="18"/>
                               </w:rPr>
-                              <w:t xml:space="preserve"> </w:t>
-                            </w:r>
-                            <w:r>
-                              <w:rPr>
-                                <w:rFonts w:ascii="Times New Roman" w:hAnsi="Times New Roman" w:cs="Times New Roman"/>
-                                <w:sz w:val="18"/>
-                                <w:szCs w:val="18"/>
-                              </w:rPr>
-                              <w:br/>
-                            </w:r>
-                            <w:r>
-                              <w:rPr>
-                                <w:rFonts w:ascii="Times New Roman" w:hAnsi="Times New Roman" w:cs="Times New Roman"/>
-                                <w:sz w:val="18"/>
-                                <w:szCs w:val="18"/>
-                              </w:rPr>
-                              <w:t xml:space="preserve"># </w:t>
-                            </w:r>
-                            <w:proofErr w:type="spellStart"/>
-                            <w:r>
-                              <w:rPr>
-                                <w:rFonts w:ascii="Times New Roman" w:hAnsi="Times New Roman" w:cs="Times New Roman"/>
-                                <w:sz w:val="18"/>
-                                <w:szCs w:val="18"/>
-                              </w:rPr>
-                              <w:t>getSpiritApproval</w:t>
-                            </w:r>
-                            <w:proofErr w:type="spellEnd"/>
-                            <w:r>
-                              <w:rPr>
-                                <w:rFonts w:ascii="Times New Roman" w:hAnsi="Times New Roman" w:cs="Times New Roman"/>
-                                <w:sz w:val="18"/>
-                                <w:szCs w:val="18"/>
-                              </w:rPr>
-                              <w:t>()</w:t>
-                            </w:r>
-                            <w:r>
-                              <w:rPr>
-                                <w:rFonts w:ascii="Times New Roman" w:hAnsi="Times New Roman" w:cs="Times New Roman"/>
-                                <w:sz w:val="18"/>
-                                <w:szCs w:val="18"/>
-                              </w:rPr>
-                              <w:t xml:space="preserve"> : double</w:t>
-                            </w:r>
-                            <w:r>
-                              <w:rPr>
-                                <w:rFonts w:ascii="Times New Roman" w:hAnsi="Times New Roman" w:cs="Times New Roman"/>
-                                <w:sz w:val="18"/>
-                                <w:szCs w:val="18"/>
-                              </w:rPr>
-                              <w:br/>
-                            </w:r>
-                            <w:r>
-                              <w:rPr>
-                                <w:rFonts w:ascii="Times New Roman" w:hAnsi="Times New Roman" w:cs="Times New Roman"/>
-                                <w:sz w:val="18"/>
-                                <w:szCs w:val="18"/>
-                              </w:rPr>
-                              <w:t xml:space="preserve"># </w:t>
-                            </w:r>
-                            <w:proofErr w:type="spellStart"/>
-                            <w:r>
-                              <w:rPr>
-                                <w:rFonts w:ascii="Times New Roman" w:hAnsi="Times New Roman" w:cs="Times New Roman"/>
-                                <w:sz w:val="18"/>
-                                <w:szCs w:val="18"/>
-                              </w:rPr>
-                              <w:t>addToSpiritApproval</w:t>
-                            </w:r>
-                            <w:proofErr w:type="spellEnd"/>
-                            <w:r>
-                              <w:rPr>
-                                <w:rFonts w:ascii="Times New Roman" w:hAnsi="Times New Roman" w:cs="Times New Roman"/>
-                                <w:sz w:val="18"/>
-                                <w:szCs w:val="18"/>
-                              </w:rPr>
-                              <w:t>(</w:t>
-                            </w:r>
-                            <w:proofErr w:type="spellStart"/>
-                            <w:r>
-                              <w:rPr>
-                                <w:rFonts w:ascii="Times New Roman" w:hAnsi="Times New Roman" w:cs="Times New Roman"/>
-                                <w:sz w:val="18"/>
-                                <w:szCs w:val="18"/>
-                              </w:rPr>
-                              <w:t>pointsToAdd</w:t>
-                            </w:r>
-                            <w:proofErr w:type="spellEnd"/>
-                            <w:r>
-                              <w:rPr>
-                                <w:rFonts w:ascii="Times New Roman" w:hAnsi="Times New Roman" w:cs="Times New Roman"/>
-                                <w:sz w:val="18"/>
-                                <w:szCs w:val="18"/>
-                              </w:rPr>
-                              <w:t xml:space="preserve"> : double</w:t>
-                            </w:r>
-                            <w:r>
-                              <w:rPr>
-                                <w:rFonts w:ascii="Times New Roman" w:hAnsi="Times New Roman" w:cs="Times New Roman"/>
-                                <w:sz w:val="18"/>
-                                <w:szCs w:val="18"/>
-                              </w:rPr>
-                              <w:t xml:space="preserve">) </w:t>
-                            </w:r>
-                            <w:r>
-                              <w:rPr>
-                                <w:rFonts w:ascii="Times New Roman" w:hAnsi="Times New Roman" w:cs="Times New Roman"/>
-                                <w:sz w:val="18"/>
-                                <w:szCs w:val="18"/>
-                              </w:rPr>
-                              <w:t>: void</w:t>
-                            </w:r>
-                            <w:r>
-                              <w:rPr>
-                                <w:rFonts w:ascii="Times New Roman" w:hAnsi="Times New Roman" w:cs="Times New Roman"/>
-                                <w:sz w:val="18"/>
-                                <w:szCs w:val="18"/>
-                              </w:rPr>
-                              <w:br/>
-                            </w:r>
-                            <w:r>
-                              <w:rPr>
-                                <w:rFonts w:ascii="Times New Roman" w:hAnsi="Times New Roman" w:cs="Times New Roman"/>
-                                <w:sz w:val="18"/>
-                                <w:szCs w:val="18"/>
-                              </w:rPr>
-                              <w:t xml:space="preserve"># </w:t>
-                            </w:r>
-                            <w:proofErr w:type="spellStart"/>
-                            <w:r>
-                              <w:rPr>
-                                <w:rFonts w:ascii="Times New Roman" w:hAnsi="Times New Roman" w:cs="Times New Roman"/>
-                                <w:sz w:val="18"/>
-                                <w:szCs w:val="18"/>
-                              </w:rPr>
-                              <w:t>printSpiritApproval</w:t>
-                            </w:r>
-                            <w:proofErr w:type="spellEnd"/>
-                            <w:r>
-                              <w:rPr>
-                                <w:rFonts w:ascii="Times New Roman" w:hAnsi="Times New Roman" w:cs="Times New Roman"/>
-                                <w:sz w:val="18"/>
-                                <w:szCs w:val="18"/>
-                              </w:rPr>
-                              <w:t>()</w:t>
-                            </w:r>
-                            <w:r>
-                              <w:rPr>
-                                <w:rFonts w:ascii="Times New Roman" w:hAnsi="Times New Roman" w:cs="Times New Roman"/>
-                                <w:sz w:val="18"/>
-                                <w:szCs w:val="18"/>
-                              </w:rPr>
                               <w:t xml:space="preserve"> : void</w:t>
                             </w:r>
-                            <w:r>
-                              <w:rPr>
-                                <w:rFonts w:ascii="Times New Roman" w:hAnsi="Times New Roman" w:cs="Times New Roman"/>
-                                <w:sz w:val="18"/>
-                                <w:szCs w:val="18"/>
-                              </w:rPr>
-                              <w:br/>
-                            </w:r>
-                            <w:r>
-                              <w:rPr>
-                                <w:rFonts w:ascii="Times New Roman" w:hAnsi="Times New Roman" w:cs="Times New Roman"/>
-                                <w:sz w:val="18"/>
-                                <w:szCs w:val="18"/>
-                              </w:rPr>
-                              <w:t xml:space="preserve"># </w:t>
-                            </w:r>
-                            <w:proofErr w:type="spellStart"/>
-                            <w:r>
-                              <w:rPr>
-                                <w:rFonts w:ascii="Times New Roman" w:hAnsi="Times New Roman" w:cs="Times New Roman"/>
-                                <w:sz w:val="18"/>
-                                <w:szCs w:val="18"/>
-                              </w:rPr>
-                              <w:t>getCarryingCapacity</w:t>
-                            </w:r>
-                            <w:proofErr w:type="spellEnd"/>
-                            <w:r>
-                              <w:rPr>
-                                <w:rFonts w:ascii="Times New Roman" w:hAnsi="Times New Roman" w:cs="Times New Roman"/>
-                                <w:sz w:val="18"/>
-                                <w:szCs w:val="18"/>
-                              </w:rPr>
-                              <w:t>()</w:t>
-                            </w:r>
-                            <w:r>
-                              <w:rPr>
-                                <w:rFonts w:ascii="Times New Roman" w:hAnsi="Times New Roman" w:cs="Times New Roman"/>
-                                <w:sz w:val="18"/>
-                                <w:szCs w:val="18"/>
-                              </w:rPr>
-                              <w:t xml:space="preserve"> : </w:t>
-                            </w:r>
-                            <w:proofErr w:type="spellStart"/>
-                            <w:r>
-                              <w:rPr>
-                                <w:rFonts w:ascii="Times New Roman" w:hAnsi="Times New Roman" w:cs="Times New Roman"/>
-                                <w:sz w:val="18"/>
-                                <w:szCs w:val="18"/>
-                              </w:rPr>
-                              <w:t>int</w:t>
-                            </w:r>
-                            <w:proofErr w:type="spellEnd"/>
-                            <w:r>
-                              <w:rPr>
-                                <w:rFonts w:ascii="Times New Roman" w:hAnsi="Times New Roman" w:cs="Times New Roman"/>
-                                <w:sz w:val="18"/>
-                                <w:szCs w:val="18"/>
-                              </w:rPr>
-                              <w:br/>
-                            </w:r>
-                            <w:r>
-                              <w:rPr>
-                                <w:rFonts w:ascii="Times New Roman" w:hAnsi="Times New Roman" w:cs="Times New Roman"/>
-                                <w:sz w:val="18"/>
-                                <w:szCs w:val="18"/>
-                              </w:rPr>
-                              <w:t xml:space="preserve"># </w:t>
-                            </w:r>
-                            <w:proofErr w:type="spellStart"/>
-                            <w:r>
-                              <w:rPr>
-                                <w:rFonts w:ascii="Times New Roman" w:hAnsi="Times New Roman" w:cs="Times New Roman"/>
-                                <w:sz w:val="18"/>
-                                <w:szCs w:val="18"/>
-                              </w:rPr>
-                              <w:t>addToCarryingCapacity</w:t>
-                            </w:r>
-                            <w:proofErr w:type="spellEnd"/>
-                            <w:r>
-                              <w:rPr>
-                                <w:rFonts w:ascii="Times New Roman" w:hAnsi="Times New Roman" w:cs="Times New Roman"/>
-                                <w:sz w:val="18"/>
-                                <w:szCs w:val="18"/>
-                              </w:rPr>
-                              <w:t>(</w:t>
-                            </w:r>
-                            <w:r>
-                              <w:rPr>
-                                <w:rFonts w:ascii="Times New Roman" w:hAnsi="Times New Roman" w:cs="Times New Roman"/>
-                                <w:sz w:val="18"/>
-                                <w:szCs w:val="18"/>
-                              </w:rPr>
-                              <w:t>increase</w:t>
-                            </w:r>
-                            <w:r>
-                              <w:rPr>
-                                <w:rFonts w:ascii="Times New Roman" w:hAnsi="Times New Roman" w:cs="Times New Roman"/>
-                                <w:sz w:val="18"/>
-                                <w:szCs w:val="18"/>
-                              </w:rPr>
-                              <w:t xml:space="preserve"> : </w:t>
-                            </w:r>
-                            <w:proofErr w:type="spellStart"/>
-                            <w:r>
-                              <w:rPr>
-                                <w:rFonts w:ascii="Times New Roman" w:hAnsi="Times New Roman" w:cs="Times New Roman"/>
-                                <w:sz w:val="18"/>
-                                <w:szCs w:val="18"/>
-                              </w:rPr>
-                              <w:t>int</w:t>
-                            </w:r>
-                            <w:proofErr w:type="spellEnd"/>
-                            <w:r>
-                              <w:rPr>
-                                <w:rFonts w:ascii="Times New Roman" w:hAnsi="Times New Roman" w:cs="Times New Roman"/>
-                                <w:sz w:val="18"/>
-                                <w:szCs w:val="18"/>
-                              </w:rPr>
-                              <w:t xml:space="preserve">) </w:t>
-                            </w:r>
-                            <w:r>
-                              <w:rPr>
-                                <w:rFonts w:ascii="Times New Roman" w:hAnsi="Times New Roman" w:cs="Times New Roman"/>
-                                <w:sz w:val="18"/>
-                                <w:szCs w:val="18"/>
-                              </w:rPr>
-                              <w:t xml:space="preserve"> : void</w:t>
-                            </w:r>
-                            <w:r>
-                              <w:rPr>
-                                <w:rFonts w:ascii="Times New Roman" w:hAnsi="Times New Roman" w:cs="Times New Roman"/>
-                                <w:sz w:val="18"/>
-                                <w:szCs w:val="18"/>
-                              </w:rPr>
-                              <w:br/>
-                            </w:r>
-                            <w:r>
-                              <w:rPr>
-                                <w:rFonts w:ascii="Times New Roman" w:hAnsi="Times New Roman" w:cs="Times New Roman"/>
-                                <w:sz w:val="18"/>
-                                <w:szCs w:val="18"/>
-                              </w:rPr>
-                              <w:t xml:space="preserve"># </w:t>
-                            </w:r>
-                            <w:proofErr w:type="spellStart"/>
-                            <w:r>
-                              <w:rPr>
-                                <w:rFonts w:ascii="Times New Roman" w:hAnsi="Times New Roman" w:cs="Times New Roman"/>
-                                <w:sz w:val="18"/>
-                                <w:szCs w:val="18"/>
-                              </w:rPr>
-                              <w:t>printCarryingCapacity</w:t>
-                            </w:r>
-                            <w:proofErr w:type="spellEnd"/>
-                            <w:r>
-                              <w:rPr>
-                                <w:rFonts w:ascii="Times New Roman" w:hAnsi="Times New Roman" w:cs="Times New Roman"/>
-                                <w:sz w:val="18"/>
-                                <w:szCs w:val="18"/>
-                              </w:rPr>
-                              <w:t>()</w:t>
-                            </w:r>
-                            <w:r>
-                              <w:rPr>
-                                <w:rFonts w:ascii="Times New Roman" w:hAnsi="Times New Roman" w:cs="Times New Roman"/>
-                                <w:sz w:val="18"/>
-                                <w:szCs w:val="18"/>
-                              </w:rPr>
-                              <w:t xml:space="preserve"> : void</w:t>
-                            </w:r>
-                            <w:r>
-                              <w:rPr>
-                                <w:rFonts w:ascii="Times New Roman" w:hAnsi="Times New Roman" w:cs="Times New Roman"/>
-                                <w:sz w:val="18"/>
-                                <w:szCs w:val="18"/>
-                              </w:rPr>
-                              <w:br/>
-                            </w:r>
-                            <w:r>
-                              <w:rPr>
-                                <w:rFonts w:ascii="Times New Roman" w:hAnsi="Times New Roman" w:cs="Times New Roman"/>
-                                <w:sz w:val="18"/>
-                                <w:szCs w:val="18"/>
-                              </w:rPr>
-                              <w:t xml:space="preserve">+ </w:t>
-                            </w:r>
-                            <w:proofErr w:type="spellStart"/>
-                            <w:r>
-                              <w:rPr>
-                                <w:rFonts w:ascii="Times New Roman" w:hAnsi="Times New Roman" w:cs="Times New Roman"/>
-                                <w:sz w:val="18"/>
-                                <w:szCs w:val="18"/>
-                              </w:rPr>
-                              <w:t>addToInventory</w:t>
-                            </w:r>
-                            <w:proofErr w:type="spellEnd"/>
-                            <w:r>
-                              <w:rPr>
-                                <w:rFonts w:ascii="Times New Roman" w:hAnsi="Times New Roman" w:cs="Times New Roman"/>
-                                <w:sz w:val="18"/>
-                                <w:szCs w:val="18"/>
-                              </w:rPr>
-                              <w:t>(item</w:t>
-                            </w:r>
-                            <w:r>
-                              <w:rPr>
-                                <w:rFonts w:ascii="Times New Roman" w:hAnsi="Times New Roman" w:cs="Times New Roman"/>
-                                <w:sz w:val="18"/>
-                                <w:szCs w:val="18"/>
-                              </w:rPr>
-                              <w:t xml:space="preserve"> : String</w:t>
-                            </w:r>
-                            <w:r>
-                              <w:rPr>
-                                <w:rFonts w:ascii="Times New Roman" w:hAnsi="Times New Roman" w:cs="Times New Roman"/>
-                                <w:sz w:val="18"/>
-                                <w:szCs w:val="18"/>
-                              </w:rPr>
-                              <w:t>)</w:t>
-                            </w:r>
-                            <w:r>
-                              <w:rPr>
-                                <w:rFonts w:ascii="Times New Roman" w:hAnsi="Times New Roman" w:cs="Times New Roman"/>
-                                <w:sz w:val="18"/>
-                                <w:szCs w:val="18"/>
-                              </w:rPr>
-                              <w:t xml:space="preserve"> : void</w:t>
-                            </w:r>
-                            <w:proofErr w:type="spellStart"/>
                           </w:p>
                           <w:p>
                             <w:pPr>
@@ -7140,7 +7316,6 @@
                                 <w:szCs w:val="18"/>
                               </w:rPr>
                             </w:pPr>
-                            <w:proofErr w:type="spellEnd"/>
                             <w:r>
                               <w:rPr>
                                 <w:rFonts w:ascii="Times New Roman" w:hAnsi="Times New Roman" w:cs="Times New Roman"/>
@@ -8075,7 +8250,82 @@
         <mc:AlternateContent>
           <mc:Choice Requires="wps">
             <w:drawing>
-              <wp:anchor distT="0" distB="0" distL="114300" distR="114300" simplePos="0" relativeHeight="251771904" behindDoc="0" locked="0" layoutInCell="1" allowOverlap="1" wp14:anchorId="39D0E46A" wp14:editId="43B117C3">
+              <wp:anchor distT="0" distB="0" distL="114300" distR="114300" simplePos="0" relativeHeight="251798528" behindDoc="0" locked="0" layoutInCell="1" allowOverlap="1" wp14:anchorId="3FE540CC" wp14:editId="4D396FB0">
+                <wp:simplePos x="0" y="0"/>
+                <wp:positionH relativeFrom="column">
+                  <wp:posOffset>4686300</wp:posOffset>
+                </wp:positionH>
+                <wp:positionV relativeFrom="paragraph">
+                  <wp:posOffset>-914401</wp:posOffset>
+                </wp:positionV>
+                <wp:extent cx="1143000" cy="9027795"/>
+                <wp:effectExtent l="0" t="0" r="19050" b="20955"/>
+                <wp:wrapNone/>
+                <wp:docPr id="13" name="Connector: Elbow 13"/>
+                <wp:cNvGraphicFramePr/>
+                <a:graphic xmlns:a="http://schemas.openxmlformats.org/drawingml/2006/main">
+                  <a:graphicData uri="http://schemas.microsoft.com/office/word/2010/wordprocessingShape">
+                    <wps:wsp>
+                      <wps:cNvCnPr/>
+                      <wps:spPr>
+                        <a:xfrm flipV="1">
+                          <a:off x="0" y="0"/>
+                          <a:ext cx="1143000" cy="9027795"/>
+                        </a:xfrm>
+                        <a:prstGeom prst="bentConnector3">
+                          <a:avLst>
+                            <a:gd name="adj1" fmla="val 99432"/>
+                          </a:avLst>
+                        </a:prstGeom>
+                        <a:ln w="12700">
+                          <a:solidFill>
+                            <a:srgbClr val="FFFF00"/>
+                          </a:solidFill>
+                        </a:ln>
+                      </wps:spPr>
+                      <wps:style>
+                        <a:lnRef idx="1">
+                          <a:schemeClr val="dk1"/>
+                        </a:lnRef>
+                        <a:fillRef idx="0">
+                          <a:schemeClr val="dk1"/>
+                        </a:fillRef>
+                        <a:effectRef idx="0">
+                          <a:schemeClr val="dk1"/>
+                        </a:effectRef>
+                        <a:fontRef idx="minor">
+                          <a:schemeClr val="tx1"/>
+                        </a:fontRef>
+                      </wps:style>
+                      <wps:bodyPr/>
+                    </wps:wsp>
+                  </a:graphicData>
+                </a:graphic>
+                <wp14:sizeRelH relativeFrom="margin">
+                  <wp14:pctWidth>0</wp14:pctWidth>
+                </wp14:sizeRelH>
+                <wp14:sizeRelV relativeFrom="margin">
+                  <wp14:pctHeight>0</wp14:pctHeight>
+                </wp14:sizeRelV>
+              </wp:anchor>
+            </w:drawing>
+          </mc:Choice>
+          <mc:Fallback>
+            <w:pict>
+              <v:shape w14:anchorId="6C0583DE" id="Connector: Elbow 13" o:spid="_x0000_s1026" type="#_x0000_t34" style="position:absolute;margin-left:369pt;margin-top:-1in;width:90pt;height:710.85pt;flip:y;z-index:251798528;visibility:visible;mso-wrap-style:square;mso-width-percent:0;mso-height-percent:0;mso-wrap-distance-left:9pt;mso-wrap-distance-top:0;mso-wrap-distance-right:9pt;mso-wrap-distance-bottom:0;mso-position-horizontal:absolute;mso-position-horizontal-relative:text;mso-position-vertical:absolute;mso-position-vertical-relative:text;mso-width-percent:0;mso-height-percent:0;mso-width-relative:margin;mso-height-relative:margin" o:gfxdata="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" adj="21477" strokecolor="yellow" strokeweight="1pt"/>
+            </w:pict>
+          </mc:Fallback>
+        </mc:AlternateContent>
+      </w:r>
+      <w:r>
+        <w:rPr>
+          <w:rFonts w:cs="Times New Roman"/>
+          <w:noProof/>
+        </w:rPr>
+        <mc:AlternateContent>
+          <mc:Choice Requires="wps">
+            <w:drawing>
+              <wp:anchor distT="0" distB="0" distL="114300" distR="114300" simplePos="0" relativeHeight="251771904" behindDoc="0" locked="0" layoutInCell="1" allowOverlap="1" wp14:anchorId="39D0E46A" wp14:editId="76647688">
                 <wp:simplePos x="0" y="0"/>
                 <wp:positionH relativeFrom="column">
                   <wp:posOffset>4000500</wp:posOffset>
@@ -8137,7 +8387,7 @@
           </mc:Choice>
           <mc:Fallback>
             <w:pict>
-              <v:shape w14:anchorId="3783F9A9" id="Connector: Elbow 76" o:spid="_x0000_s1026" type="#_x0000_t34" style="position:absolute;margin-left:315pt;margin-top:-1in;width:135pt;height:4in;flip:x;z-index:251771904;visibility:visible;mso-wrap-style:square;mso-width-percent:0;mso-height-percent:0;mso-wrap-distance-left:9pt;mso-wrap-distance-top:0;mso-wrap-distance-right:9pt;mso-wrap-distance-bottom:0;mso-position-horizontal:absolute;mso-position-horizontal-relative:text;mso-position-vertical:absolute;mso-position-vertical-relative:text;mso-width-percent:0;mso-height-percent:0;mso-width-relative:margin;mso-height-relative:margin" o:gfxdata="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" adj="-60" strokecolor="#00b0f0" strokeweight="1pt"/>
+              <v:shape w14:anchorId="49670622" id="Connector: Elbow 76" o:spid="_x0000_s1026" type="#_x0000_t34" style="position:absolute;margin-left:315pt;margin-top:-1in;width:135pt;height:4in;flip:x;z-index:251771904;visibility:visible;mso-wrap-style:square;mso-width-percent:0;mso-height-percent:0;mso-wrap-distance-left:9pt;mso-wrap-distance-top:0;mso-wrap-distance-right:9pt;mso-wrap-distance-bottom:0;mso-position-horizontal:absolute;mso-position-horizontal-relative:text;mso-position-vertical:absolute;mso-position-vertical-relative:text;mso-width-percent:0;mso-height-percent:0;mso-width-relative:margin;mso-height-relative:margin" o:gfxdata="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" adj="-60" strokecolor="#00b0f0" strokeweight="1pt"/>
             </w:pict>
           </mc:Fallback>
         </mc:AlternateContent>
@@ -8829,26 +9079,6 @@
           <w:rFonts w:cs="Times New Roman"/>
         </w:rPr>
       </w:pPr>
-      <w:r>
-        <w:rPr>
-          <w:rFonts w:cs="Times New Roman"/>
-        </w:rPr>
-        <w:t>//</w:t>
-      </w:r>
-      <w:proofErr w:type="spellStart"/>
-      <w:r>
-        <w:rPr>
-          <w:rFonts w:cs="Times New Roman"/>
-        </w:rPr>
-        <w:t>MonsterRoom</w:t>
-      </w:r>
-      <w:proofErr w:type="spellEnd"/>
-      <w:r>
-        <w:rPr>
-          <w:rFonts w:cs="Times New Roman"/>
-        </w:rPr>
-        <w:t xml:space="preserve"> static accesses Utilities in a method…</w:t>
-      </w:r>
     </w:p>
     <w:p>
       <w:pPr>
@@ -8865,7 +9095,7 @@
         <mc:AlternateContent>
           <mc:Choice Requires="wps">
             <w:drawing>
-              <wp:anchor distT="0" distB="0" distL="114300" distR="114300" simplePos="0" relativeHeight="251703296" behindDoc="0" locked="0" layoutInCell="1" allowOverlap="1" wp14:anchorId="0B7578D0" wp14:editId="77810CF2">
+              <wp:anchor distT="0" distB="0" distL="114300" distR="114300" simplePos="0" relativeHeight="251703296" behindDoc="0" locked="0" layoutInCell="1" allowOverlap="1" wp14:anchorId="0B7578D0" wp14:editId="25DAF968">
                 <wp:simplePos x="0" y="0"/>
                 <wp:positionH relativeFrom="column">
                   <wp:posOffset>3886200</wp:posOffset>
@@ -8919,7 +9149,7 @@
           </mc:Choice>
           <mc:Fallback>
             <w:pict>
-              <v:line w14:anchorId="5A25146B" id="Straight Connector 37" o:spid="_x0000_s1026" style="position:absolute;z-index:251703296;visibility:visible;mso-wrap-style:square;mso-wrap-distance-left:9pt;mso-wrap-distance-top:0;mso-wrap-distance-right:9pt;mso-wrap-distance-bottom:0;mso-position-horizontal:absolute;mso-position-horizontal-relative:text;mso-position-vertical:absolute;mso-position-vertical-relative:text" from="306pt,9.6pt" to="378pt,9.6pt" o:gfxdata="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" strokecolor="#00b0f0" strokeweight="1pt">
+              <v:line w14:anchorId="03D6D4FE" id="Straight Connector 37" o:spid="_x0000_s1026" style="position:absolute;z-index:251703296;visibility:visible;mso-wrap-style:square;mso-wrap-distance-left:9pt;mso-wrap-distance-top:0;mso-wrap-distance-right:9pt;mso-wrap-distance-bottom:0;mso-position-horizontal:absolute;mso-position-horizontal-relative:text;mso-position-vertical:absolute;mso-position-vertical-relative:text" from="306pt,9.6pt" to="378pt,9.6pt" o:gfxdata="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" strokecolor="#00b0f0" strokeweight="1pt">
                 <v:stroke joinstyle="miter"/>
               </v:line>
             </w:pict>
@@ -8934,7 +9164,7 @@
         <mc:AlternateContent>
           <mc:Choice Requires="wps">
             <w:drawing>
-              <wp:anchor distT="0" distB="0" distL="114300" distR="114300" simplePos="0" relativeHeight="251779072" behindDoc="0" locked="0" layoutInCell="1" allowOverlap="1" wp14:anchorId="3EA4C1E4" wp14:editId="34D8CB9B">
+              <wp:anchor distT="0" distB="0" distL="114300" distR="114300" simplePos="0" relativeHeight="251806720" behindDoc="0" locked="0" layoutInCell="1" allowOverlap="1" wp14:anchorId="3EA4C1E4" wp14:editId="52F488B9">
                 <wp:simplePos x="0" y="0"/>
                 <wp:positionH relativeFrom="margin">
                   <wp:posOffset>1905</wp:posOffset>
@@ -9891,7 +10121,7 @@
           </mc:Choice>
           <mc:Fallback>
             <w:pict>
-              <v:rect w14:anchorId="3EA4C1E4" id="Rectangle 5" o:spid="_x0000_s1033" style="position:absolute;margin-left:.15pt;margin-top:186.45pt;width:314.55pt;height:218.55pt;z-index:251779072;visibility:visible;mso-wrap-style:square;mso-width-percent:0;mso-height-percent:0;mso-wrap-distance-left:9pt;mso-wrap-distance-top:0;mso-wrap-distance-right:9pt;mso-wrap-distance-bottom:0;mso-position-horizontal:absolute;mso-position-horizontal-relative:margin;mso-position-vertical:absolute;mso-position-vertical-relative:margin;mso-width-percent:0;mso-height-percent:0;mso-width-relative:margin;mso-height-relative:margin;v-text-anchor:middle" o:gfxdata="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" fillcolor="#00b0f0" strokecolor="black [3213]" strokeweight="1pt">
+              <v:rect w14:anchorId="3EA4C1E4" id="Rectangle 5" o:spid="_x0000_s1033" style="position:absolute;margin-left:.15pt;margin-top:186.45pt;width:314.55pt;height:218.55pt;z-index:251806720;visibility:visible;mso-wrap-style:square;mso-width-percent:0;mso-height-percent:0;mso-wrap-distance-left:9pt;mso-wrap-distance-top:0;mso-wrap-distance-right:9pt;mso-wrap-distance-bottom:0;mso-position-horizontal:absolute;mso-position-horizontal-relative:margin;mso-position-vertical:absolute;mso-position-vertical-relative:margin;mso-width-percent:0;mso-height-percent:0;mso-width-relative:margin;mso-height-relative:margin;v-text-anchor:middle" o:gfxdata="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" fillcolor="#00b0f0" strokecolor="black [3213]" strokeweight="1pt">
                 <v:textbox>
                   <w:txbxContent>
                     <w:p>
@@ -10835,7 +11065,7 @@
         <mc:AlternateContent>
           <mc:Choice Requires="wps">
             <w:drawing>
-              <wp:anchor distT="0" distB="0" distL="114300" distR="114300" simplePos="0" relativeHeight="251658237" behindDoc="0" locked="0" layoutInCell="1" allowOverlap="1" wp14:anchorId="1A704622" wp14:editId="2CDA91BB">
+              <wp:anchor distT="0" distB="0" distL="114300" distR="114300" simplePos="0" relativeHeight="251658237" behindDoc="0" locked="0" layoutInCell="1" allowOverlap="1" wp14:anchorId="1A704622" wp14:editId="29D675D1">
                 <wp:simplePos x="0" y="0"/>
                 <wp:positionH relativeFrom="column">
                   <wp:posOffset>4000500</wp:posOffset>
@@ -10898,7 +11128,7 @@
           </mc:Choice>
           <mc:Fallback>
             <w:pict>
-              <v:shape w14:anchorId="4DBC8782" id="Connector: Elbow 24" o:spid="_x0000_s1026" type="#_x0000_t34" style="position:absolute;margin-left:315pt;margin-top:12.6pt;width:30pt;height:333pt;flip:x y;z-index:251658237;visibility:visible;mso-wrap-style:square;mso-width-percent:0;mso-height-percent:0;mso-wrap-distance-left:9pt;mso-wrap-distance-top:0;mso-wrap-distance-right:9pt;mso-wrap-distance-bottom:0;mso-position-horizontal:absolute;mso-position-horizontal-relative:text;mso-position-vertical:absolute;mso-position-vertical-relative:text;mso-width-percent:0;mso-height-percent:0;mso-width-relative:margin;mso-height-relative:margin" o:gfxdata="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" adj="-43367" strokecolor="black [3213]" strokeweight="1pt">
+              <v:shape w14:anchorId="2607AED1" id="Connector: Elbow 24" o:spid="_x0000_s1026" type="#_x0000_t34" style="position:absolute;margin-left:315pt;margin-top:12.6pt;width:30pt;height:333pt;flip:x y;z-index:251658237;visibility:visible;mso-wrap-style:square;mso-width-percent:0;mso-height-percent:0;mso-wrap-distance-left:9pt;mso-wrap-distance-top:0;mso-wrap-distance-right:9pt;mso-wrap-distance-bottom:0;mso-position-horizontal:absolute;mso-position-horizontal-relative:text;mso-position-vertical:absolute;mso-position-vertical-relative:text;mso-width-percent:0;mso-height-percent:0;mso-width-relative:margin;mso-height-relative:margin" o:gfxdata="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" adj="-43367" strokecolor="black [3213]" strokeweight="1pt">
                 <v:stroke endarrow="block"/>
               </v:shape>
             </w:pict>
@@ -10929,7 +11159,7 @@
         <mc:AlternateContent>
           <mc:Choice Requires="wps">
             <w:drawing>
-              <wp:anchor distT="0" distB="0" distL="114300" distR="114300" simplePos="0" relativeHeight="251659262" behindDoc="0" locked="0" layoutInCell="1" allowOverlap="1" wp14:anchorId="6815A352" wp14:editId="5815897A">
+              <wp:anchor distT="0" distB="0" distL="114300" distR="114300" simplePos="0" relativeHeight="251659262" behindDoc="0" locked="0" layoutInCell="1" allowOverlap="1" wp14:anchorId="6815A352" wp14:editId="1C584B6C">
                 <wp:simplePos x="0" y="0"/>
                 <wp:positionH relativeFrom="column">
                   <wp:posOffset>3994785</wp:posOffset>
@@ -10992,7 +11222,7 @@
           </mc:Choice>
           <mc:Fallback>
             <w:pict>
-              <v:shape w14:anchorId="312FFAC0" id="Connector: Elbow 23" o:spid="_x0000_s1026" type="#_x0000_t34" style="position:absolute;margin-left:314.55pt;margin-top:3pt;width:11.45pt;height:234pt;flip:x y;z-index:251659262;visibility:visible;mso-wrap-style:square;mso-width-percent:0;mso-height-percent:0;mso-wrap-distance-left:9pt;mso-wrap-distance-top:0;mso-wrap-distance-right:9pt;mso-wrap-distance-bottom:0;mso-position-horizontal:absolute;mso-position-horizontal-relative:text;mso-position-vertical:absolute;mso-position-vertical-relative:text;mso-width-percent:0;mso-height-percent:0;mso-width-relative:margin;mso-height-relative:margin" o:gfxdata="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" adj="-131939" strokecolor="black [3213]" strokeweight="1pt">
+              <v:shape w14:anchorId="70D4A378" id="Connector: Elbow 23" o:spid="_x0000_s1026" type="#_x0000_t34" style="position:absolute;margin-left:314.55pt;margin-top:3pt;width:11.45pt;height:234pt;flip:x y;z-index:251659262;visibility:visible;mso-wrap-style:square;mso-width-percent:0;mso-height-percent:0;mso-wrap-distance-left:9pt;mso-wrap-distance-top:0;mso-wrap-distance-right:9pt;mso-wrap-distance-bottom:0;mso-position-horizontal:absolute;mso-position-horizontal-relative:text;mso-position-vertical:absolute;mso-position-vertical-relative:text;mso-width-percent:0;mso-height-percent:0;mso-width-relative:margin;mso-height-relative:margin" o:gfxdata="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" adj="-131939" strokecolor="black [3213]" strokeweight="1pt">
                 <v:stroke endarrow="block"/>
               </v:shape>
             </w:pict>
@@ -11015,7 +11245,7 @@
         <mc:AlternateContent>
           <mc:Choice Requires="wps">
             <w:drawing>
-              <wp:anchor distT="0" distB="0" distL="114300" distR="114300" simplePos="0" relativeHeight="251660287" behindDoc="0" locked="0" layoutInCell="1" allowOverlap="1" wp14:anchorId="789C4621" wp14:editId="4D47DF4B">
+              <wp:anchor distT="0" distB="0" distL="114300" distR="114300" simplePos="0" relativeHeight="251660287" behindDoc="0" locked="0" layoutInCell="1" allowOverlap="1" wp14:anchorId="789C4621" wp14:editId="76B1F9D7">
                 <wp:simplePos x="0" y="0"/>
                 <wp:positionH relativeFrom="column">
                   <wp:posOffset>4000499</wp:posOffset>
@@ -11078,7 +11308,7 @@
           </mc:Choice>
           <mc:Fallback>
             <w:pict>
-              <v:shape w14:anchorId="188FAA0F" id="Connector: Elbow 22" o:spid="_x0000_s1026" type="#_x0000_t34" style="position:absolute;margin-left:315pt;margin-top:7.2pt;width:10pt;height:135pt;flip:x y;z-index:251660287;visibility:visible;mso-wrap-style:square;mso-width-percent:0;mso-height-percent:0;mso-wrap-distance-left:9pt;mso-wrap-distance-top:0;mso-wrap-distance-right:9pt;mso-wrap-distance-bottom:0;mso-position-horizontal:absolute;mso-position-horizontal-relative:text;mso-position-vertical:absolute;mso-position-vertical-relative:text;mso-width-percent:0;mso-height-percent:0;mso-width-relative:margin;mso-height-relative:margin" o:gfxdata="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" adj="-94487" strokecolor="black [3213]" strokeweight="1pt">
+              <v:shape w14:anchorId="2B6FE5E3" id="Connector: Elbow 22" o:spid="_x0000_s1026" type="#_x0000_t34" style="position:absolute;margin-left:315pt;margin-top:7.2pt;width:10pt;height:135pt;flip:x y;z-index:251660287;visibility:visible;mso-wrap-style:square;mso-width-percent:0;mso-height-percent:0;mso-wrap-distance-left:9pt;mso-wrap-distance-top:0;mso-wrap-distance-right:9pt;mso-wrap-distance-bottom:0;mso-position-horizontal:absolute;mso-position-horizontal-relative:text;mso-position-vertical:absolute;mso-position-vertical-relative:text;mso-width-percent:0;mso-height-percent:0;mso-width-relative:margin;mso-height-relative:margin" o:gfxdata="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" adj="-94487" strokecolor="black [3213]" strokeweight="1pt">
                 <v:stroke endarrow="block"/>
               </v:shape>
             </w:pict>
@@ -11093,6 +11323,78 @@
           <w:rFonts w:cs="Times New Roman"/>
         </w:rPr>
       </w:pPr>
+      <w:r>
+        <w:rPr>
+          <w:rFonts w:cs="Times New Roman"/>
+          <w:noProof/>
+        </w:rPr>
+        <mc:AlternateContent>
+          <mc:Choice Requires="wps">
+            <w:drawing>
+              <wp:anchor distT="0" distB="0" distL="114300" distR="114300" simplePos="0" relativeHeight="251801600" behindDoc="0" locked="0" layoutInCell="1" allowOverlap="1" wp14:anchorId="7EAE756D" wp14:editId="4F7ED0B0">
+                <wp:simplePos x="0" y="0"/>
+                <wp:positionH relativeFrom="column">
+                  <wp:posOffset>3992880</wp:posOffset>
+                </wp:positionH>
+                <wp:positionV relativeFrom="paragraph">
+                  <wp:posOffset>145415</wp:posOffset>
+                </wp:positionV>
+                <wp:extent cx="228600" cy="228600"/>
+                <wp:effectExtent l="19050" t="19050" r="19050" b="38100"/>
+                <wp:wrapNone/>
+                <wp:docPr id="4" name="Diamond 4"/>
+                <wp:cNvGraphicFramePr/>
+                <a:graphic xmlns:a="http://schemas.openxmlformats.org/drawingml/2006/main">
+                  <a:graphicData uri="http://schemas.microsoft.com/office/word/2010/wordprocessingShape">
+                    <wps:wsp>
+                      <wps:cNvSpPr/>
+                      <wps:spPr>
+                        <a:xfrm>
+                          <a:off x="0" y="0"/>
+                          <a:ext cx="228600" cy="228600"/>
+                        </a:xfrm>
+                        <a:prstGeom prst="diamond">
+                          <a:avLst/>
+                        </a:prstGeom>
+                        <a:solidFill>
+                          <a:srgbClr val="FFFF00"/>
+                        </a:solidFill>
+                      </wps:spPr>
+                      <wps:style>
+                        <a:lnRef idx="2">
+                          <a:schemeClr val="dk1">
+                            <a:shade val="50000"/>
+                          </a:schemeClr>
+                        </a:lnRef>
+                        <a:fillRef idx="1">
+                          <a:schemeClr val="dk1"/>
+                        </a:fillRef>
+                        <a:effectRef idx="0">
+                          <a:schemeClr val="dk1"/>
+                        </a:effectRef>
+                        <a:fontRef idx="minor">
+                          <a:schemeClr val="lt1"/>
+                        </a:fontRef>
+                      </wps:style>
+                      <wps:bodyPr rot="0" spcFirstLastPara="0" vertOverflow="overflow" horzOverflow="overflow" vert="horz" wrap="square" lIns="91440" tIns="45720" rIns="91440" bIns="45720" numCol="1" spcCol="0" rtlCol="0" fromWordArt="0" anchor="ctr" anchorCtr="0" forceAA="0" compatLnSpc="1">
+                        <a:prstTxWarp prst="textNoShape">
+                          <a:avLst/>
+                        </a:prstTxWarp>
+                        <a:noAutofit/>
+                      </wps:bodyPr>
+                    </wps:wsp>
+                  </a:graphicData>
+                </a:graphic>
+              </wp:anchor>
+            </w:drawing>
+          </mc:Choice>
+          <mc:Fallback>
+            <w:pict>
+              <v:shape w14:anchorId="25CAA15F" id="Diamond 4" o:spid="_x0000_s1026" type="#_x0000_t4" style="position:absolute;margin-left:314.4pt;margin-top:11.45pt;width:18pt;height:18pt;z-index:251801600;visibility:visible;mso-wrap-style:square;mso-wrap-distance-left:9pt;mso-wrap-distance-top:0;mso-wrap-distance-right:9pt;mso-wrap-distance-bottom:0;mso-position-horizontal:absolute;mso-position-horizontal-relative:text;mso-position-vertical:absolute;mso-position-vertical-relative:text;v-text-anchor:middle" o:gfxdata="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" fillcolor="yellow" strokecolor="black [1600]" strokeweight="1pt"/>
+            </w:pict>
+          </mc:Fallback>
+        </mc:AlternateContent>
+      </w:r>
     </w:p>
     <w:p>
       <w:pPr>
@@ -11101,6 +11403,75 @@
           <w:rFonts w:cs="Times New Roman"/>
         </w:rPr>
       </w:pPr>
+      <w:r>
+        <w:rPr>
+          <w:rFonts w:cs="Times New Roman"/>
+          <w:noProof/>
+        </w:rPr>
+        <mc:AlternateContent>
+          <mc:Choice Requires="wps">
+            <w:drawing>
+              <wp:anchor distT="0" distB="0" distL="114300" distR="114300" simplePos="0" relativeHeight="251800576" behindDoc="0" locked="0" layoutInCell="1" allowOverlap="1" wp14:anchorId="6949D9A5" wp14:editId="18CE9F37">
+                <wp:simplePos x="0" y="0"/>
+                <wp:positionH relativeFrom="column">
+                  <wp:posOffset>4229100</wp:posOffset>
+                </wp:positionH>
+                <wp:positionV relativeFrom="paragraph">
+                  <wp:posOffset>84455</wp:posOffset>
+                </wp:positionV>
+                <wp:extent cx="1600200" cy="0"/>
+                <wp:effectExtent l="0" t="0" r="0" b="0"/>
+                <wp:wrapNone/>
+                <wp:docPr id="14" name="Straight Connector 14"/>
+                <wp:cNvGraphicFramePr/>
+                <a:graphic xmlns:a="http://schemas.openxmlformats.org/drawingml/2006/main">
+                  <a:graphicData uri="http://schemas.microsoft.com/office/word/2010/wordprocessingShape">
+                    <wps:wsp>
+                      <wps:cNvCnPr/>
+                      <wps:spPr>
+                        <a:xfrm>
+                          <a:off x="0" y="0"/>
+                          <a:ext cx="1600200" cy="0"/>
+                        </a:xfrm>
+                        <a:prstGeom prst="line">
+                          <a:avLst/>
+                        </a:prstGeom>
+                        <a:ln w="12700">
+                          <a:solidFill>
+                            <a:srgbClr val="FFFF00"/>
+                          </a:solidFill>
+                        </a:ln>
+                      </wps:spPr>
+                      <wps:style>
+                        <a:lnRef idx="1">
+                          <a:schemeClr val="accent1"/>
+                        </a:lnRef>
+                        <a:fillRef idx="0">
+                          <a:schemeClr val="accent1"/>
+                        </a:fillRef>
+                        <a:effectRef idx="0">
+                          <a:schemeClr val="accent1"/>
+                        </a:effectRef>
+                        <a:fontRef idx="minor">
+                          <a:schemeClr val="tx1"/>
+                        </a:fontRef>
+                      </wps:style>
+                      <wps:bodyPr/>
+                    </wps:wsp>
+                  </a:graphicData>
+                </a:graphic>
+              </wp:anchor>
+            </w:drawing>
+          </mc:Choice>
+          <mc:Fallback>
+            <w:pict>
+              <v:line w14:anchorId="1D9A36B0" id="Straight Connector 14" o:spid="_x0000_s1026" style="position:absolute;z-index:251800576;visibility:visible;mso-wrap-style:square;mso-wrap-distance-left:9pt;mso-wrap-distance-top:0;mso-wrap-distance-right:9pt;mso-wrap-distance-bottom:0;mso-position-horizontal:absolute;mso-position-horizontal-relative:text;mso-position-vertical:absolute;mso-position-vertical-relative:text" from="333pt,6.65pt" to="459pt,6.65pt" o:gfxdata="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" strokecolor="yellow" strokeweight="1pt">
+                <v:stroke joinstyle="miter"/>
+              </v:line>
+            </w:pict>
+          </mc:Fallback>
+        </mc:AlternateContent>
+      </w:r>
     </w:p>
     <w:p>
       <w:pPr>
@@ -11141,7 +11512,7 @@
         <mc:AlternateContent>
           <mc:Choice Requires="wps">
             <w:drawing>
-              <wp:anchor distT="0" distB="0" distL="114300" distR="114300" simplePos="0" relativeHeight="251782144" behindDoc="0" locked="0" layoutInCell="1" allowOverlap="1" wp14:anchorId="06CC4592" wp14:editId="7EC1A44D">
+              <wp:anchor distT="0" distB="0" distL="114300" distR="114300" simplePos="0" relativeHeight="251782144" behindDoc="0" locked="0" layoutInCell="1" allowOverlap="1" wp14:anchorId="06CC4592" wp14:editId="473DD5D6">
                 <wp:simplePos x="914400" y="5821680"/>
                 <wp:positionH relativeFrom="margin">
                   <wp:align>left</wp:align>
@@ -12182,7 +12553,7 @@
         <mc:AlternateContent>
           <mc:Choice Requires="wps">
             <w:drawing>
-              <wp:anchor distT="0" distB="0" distL="114300" distR="114300" simplePos="0" relativeHeight="251780096" behindDoc="0" locked="0" layoutInCell="1" allowOverlap="1" wp14:anchorId="4BB9423F" wp14:editId="53F70212">
+              <wp:anchor distT="0" distB="0" distL="114300" distR="114300" simplePos="0" relativeHeight="251805696" behindDoc="0" locked="0" layoutInCell="1" allowOverlap="1" wp14:anchorId="4BB9423F" wp14:editId="7D62EE55">
                 <wp:simplePos x="0" y="0"/>
                 <wp:positionH relativeFrom="margin">
                   <wp:posOffset>0</wp:posOffset>
@@ -12423,15 +12794,7 @@
                                 <w:sz w:val="18"/>
                                 <w:szCs w:val="18"/>
                               </w:rPr>
-                              <w:t>String</w:t>
-                            </w:r>
-                            <w:r>
-                              <w:rPr>
-                                <w:rFonts w:eastAsia="Times New Roman" w:cs="Times New Roman"/>
-                                <w:sz w:val="18"/>
-                                <w:szCs w:val="18"/>
-                              </w:rPr>
-                              <w:t xml:space="preserve">, </w:t>
+                              <w:t xml:space="preserve">String, </w:t>
                             </w:r>
                             <w:proofErr w:type="spellStart"/>
                             <w:r>
@@ -12733,7 +13096,7 @@
           </mc:Choice>
           <mc:Fallback>
             <w:pict>
-              <v:rect w14:anchorId="4BB9423F" id="Rectangle 10" o:spid="_x0000_s1035" style="position:absolute;margin-left:0;margin-top:413.75pt;width:351pt;height:72.4pt;z-index:251780096;visibility:visible;mso-wrap-style:square;mso-width-percent:0;mso-height-percent:0;mso-wrap-distance-left:9pt;mso-wrap-distance-top:0;mso-wrap-distance-right:9pt;mso-wrap-distance-bottom:0;mso-position-horizontal:absolute;mso-position-horizontal-relative:margin;mso-position-vertical:absolute;mso-position-vertical-relative:margin;mso-width-percent:0;mso-height-percent:0;mso-width-relative:margin;mso-height-relative:margin;v-text-anchor:middle" o:gfxdata="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" fillcolor="#0070c0" strokecolor="black [3213]" strokeweight="1pt">
+              <v:rect w14:anchorId="4BB9423F" id="Rectangle 10" o:spid="_x0000_s1035" style="position:absolute;margin-left:0;margin-top:413.75pt;width:351pt;height:72.4pt;z-index:251805696;visibility:visible;mso-wrap-style:square;mso-width-percent:0;mso-height-percent:0;mso-wrap-distance-left:9pt;mso-wrap-distance-top:0;mso-wrap-distance-right:9pt;mso-wrap-distance-bottom:0;mso-position-horizontal:absolute;mso-position-horizontal-relative:margin;mso-position-vertical:absolute;mso-position-vertical-relative:margin;mso-width-percent:0;mso-height-percent:0;mso-width-relative:margin;mso-height-relative:margin;v-text-anchor:middle" o:gfxdata="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" fillcolor="#0070c0" strokecolor="black [3213]" strokeweight="1pt">
                 <v:textbox>
                   <w:txbxContent>
                     <w:p>
@@ -12927,15 +13290,7 @@
                           <w:sz w:val="18"/>
                           <w:szCs w:val="18"/>
                         </w:rPr>
-                        <w:t>String</w:t>
-                      </w:r>
-                      <w:r>
-                        <w:rPr>
-                          <w:rFonts w:eastAsia="Times New Roman" w:cs="Times New Roman"/>
-                          <w:sz w:val="18"/>
-                          <w:szCs w:val="18"/>
-                        </w:rPr>
-                        <w:t xml:space="preserve">, </w:t>
+                        <w:t xml:space="preserve">String, </w:t>
                       </w:r>
                       <w:proofErr w:type="spellStart"/>
                       <w:r>
@@ -13239,6 +13594,78 @@
           <w:rFonts w:cs="Times New Roman"/>
         </w:rPr>
       </w:pPr>
+      <w:r>
+        <w:rPr>
+          <w:rFonts w:cs="Times New Roman"/>
+          <w:noProof/>
+        </w:rPr>
+        <mc:AlternateContent>
+          <mc:Choice Requires="wps">
+            <w:drawing>
+              <wp:anchor distT="0" distB="0" distL="114300" distR="114300" simplePos="0" relativeHeight="251804672" behindDoc="0" locked="0" layoutInCell="1" allowOverlap="1" wp14:anchorId="46701654" wp14:editId="394B4A6A">
+                <wp:simplePos x="0" y="0"/>
+                <wp:positionH relativeFrom="column">
+                  <wp:posOffset>4450080</wp:posOffset>
+                </wp:positionH>
+                <wp:positionV relativeFrom="paragraph">
+                  <wp:posOffset>160655</wp:posOffset>
+                </wp:positionV>
+                <wp:extent cx="228600" cy="228600"/>
+                <wp:effectExtent l="19050" t="19050" r="19050" b="38100"/>
+                <wp:wrapNone/>
+                <wp:docPr id="8" name="Diamond 8"/>
+                <wp:cNvGraphicFramePr/>
+                <a:graphic xmlns:a="http://schemas.openxmlformats.org/drawingml/2006/main">
+                  <a:graphicData uri="http://schemas.microsoft.com/office/word/2010/wordprocessingShape">
+                    <wps:wsp>
+                      <wps:cNvSpPr/>
+                      <wps:spPr>
+                        <a:xfrm>
+                          <a:off x="0" y="0"/>
+                          <a:ext cx="228600" cy="228600"/>
+                        </a:xfrm>
+                        <a:prstGeom prst="diamond">
+                          <a:avLst/>
+                        </a:prstGeom>
+                        <a:solidFill>
+                          <a:srgbClr val="FFFF00"/>
+                        </a:solidFill>
+                      </wps:spPr>
+                      <wps:style>
+                        <a:lnRef idx="2">
+                          <a:schemeClr val="dk1">
+                            <a:shade val="50000"/>
+                          </a:schemeClr>
+                        </a:lnRef>
+                        <a:fillRef idx="1">
+                          <a:schemeClr val="dk1"/>
+                        </a:fillRef>
+                        <a:effectRef idx="0">
+                          <a:schemeClr val="dk1"/>
+                        </a:effectRef>
+                        <a:fontRef idx="minor">
+                          <a:schemeClr val="lt1"/>
+                        </a:fontRef>
+                      </wps:style>
+                      <wps:bodyPr rot="0" spcFirstLastPara="0" vertOverflow="overflow" horzOverflow="overflow" vert="horz" wrap="square" lIns="91440" tIns="45720" rIns="91440" bIns="45720" numCol="1" spcCol="0" rtlCol="0" fromWordArt="0" anchor="ctr" anchorCtr="0" forceAA="0" compatLnSpc="1">
+                        <a:prstTxWarp prst="textNoShape">
+                          <a:avLst/>
+                        </a:prstTxWarp>
+                        <a:noAutofit/>
+                      </wps:bodyPr>
+                    </wps:wsp>
+                  </a:graphicData>
+                </a:graphic>
+              </wp:anchor>
+            </w:drawing>
+          </mc:Choice>
+          <mc:Fallback>
+            <w:pict>
+              <v:shape w14:anchorId="63C6BC04" id="Diamond 8" o:spid="_x0000_s1026" type="#_x0000_t4" style="position:absolute;margin-left:350.4pt;margin-top:12.65pt;width:18pt;height:18pt;z-index:251804672;visibility:visible;mso-wrap-style:square;mso-wrap-distance-left:9pt;mso-wrap-distance-top:0;mso-wrap-distance-right:9pt;mso-wrap-distance-bottom:0;mso-position-horizontal:absolute;mso-position-horizontal-relative:text;mso-position-vertical:absolute;mso-position-vertical-relative:text;v-text-anchor:middle" o:gfxdata="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" fillcolor="yellow" strokecolor="black [1600]" strokeweight="1pt"/>
+            </w:pict>
+          </mc:Fallback>
+        </mc:AlternateContent>
+      </w:r>
     </w:p>
     <w:p>
       <w:pPr>
@@ -13247,6 +13674,81 @@
           <w:rFonts w:cs="Times New Roman"/>
         </w:rPr>
       </w:pPr>
+      <w:r>
+        <w:rPr>
+          <w:rFonts w:cs="Times New Roman"/>
+          <w:noProof/>
+        </w:rPr>
+        <mc:AlternateContent>
+          <mc:Choice Requires="wps">
+            <w:drawing>
+              <wp:anchor distT="0" distB="0" distL="114300" distR="114300" simplePos="0" relativeHeight="251803648" behindDoc="0" locked="0" layoutInCell="1" allowOverlap="1" wp14:anchorId="495D7DAE" wp14:editId="5A89C1E3">
+                <wp:simplePos x="0" y="0"/>
+                <wp:positionH relativeFrom="column">
+                  <wp:posOffset>4693920</wp:posOffset>
+                </wp:positionH>
+                <wp:positionV relativeFrom="paragraph">
+                  <wp:posOffset>107315</wp:posOffset>
+                </wp:positionV>
+                <wp:extent cx="1135380" cy="0"/>
+                <wp:effectExtent l="0" t="0" r="0" b="0"/>
+                <wp:wrapNone/>
+                <wp:docPr id="15" name="Straight Connector 15"/>
+                <wp:cNvGraphicFramePr/>
+                <a:graphic xmlns:a="http://schemas.openxmlformats.org/drawingml/2006/main">
+                  <a:graphicData uri="http://schemas.microsoft.com/office/word/2010/wordprocessingShape">
+                    <wps:wsp>
+                      <wps:cNvCnPr/>
+                      <wps:spPr>
+                        <a:xfrm>
+                          <a:off x="0" y="0"/>
+                          <a:ext cx="1135380" cy="0"/>
+                        </a:xfrm>
+                        <a:prstGeom prst="line">
+                          <a:avLst/>
+                        </a:prstGeom>
+                        <a:ln w="12700">
+                          <a:solidFill>
+                            <a:srgbClr val="FFFF00"/>
+                          </a:solidFill>
+                        </a:ln>
+                      </wps:spPr>
+                      <wps:style>
+                        <a:lnRef idx="1">
+                          <a:schemeClr val="accent1"/>
+                        </a:lnRef>
+                        <a:fillRef idx="0">
+                          <a:schemeClr val="accent1"/>
+                        </a:fillRef>
+                        <a:effectRef idx="0">
+                          <a:schemeClr val="accent1"/>
+                        </a:effectRef>
+                        <a:fontRef idx="minor">
+                          <a:schemeClr val="tx1"/>
+                        </a:fontRef>
+                      </wps:style>
+                      <wps:bodyPr/>
+                    </wps:wsp>
+                  </a:graphicData>
+                </a:graphic>
+                <wp14:sizeRelH relativeFrom="margin">
+                  <wp14:pctWidth>0</wp14:pctWidth>
+                </wp14:sizeRelH>
+                <wp14:sizeRelV relativeFrom="margin">
+                  <wp14:pctHeight>0</wp14:pctHeight>
+                </wp14:sizeRelV>
+              </wp:anchor>
+            </w:drawing>
+          </mc:Choice>
+          <mc:Fallback>
+            <w:pict>
+              <v:line w14:anchorId="4037D561" id="Straight Connector 15" o:spid="_x0000_s1026" style="position:absolute;z-index:251803648;visibility:visible;mso-wrap-style:square;mso-width-percent:0;mso-height-percent:0;mso-wrap-distance-left:9pt;mso-wrap-distance-top:0;mso-wrap-distance-right:9pt;mso-wrap-distance-bottom:0;mso-position-horizontal:absolute;mso-position-horizontal-relative:text;mso-position-vertical:absolute;mso-position-vertical-relative:text;mso-width-percent:0;mso-height-percent:0;mso-width-relative:margin;mso-height-relative:margin" from="369.6pt,8.45pt" to="459pt,8.45pt" o:gfxdata="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" strokecolor="yellow" strokeweight="1pt">
+                <v:stroke joinstyle="miter"/>
+              </v:line>
+            </w:pict>
+          </mc:Fallback>
+        </mc:AlternateContent>
+      </w:r>
     </w:p>
     <w:p>
       <w:pPr>
@@ -13279,7 +13781,7 @@
         <mc:AlternateContent>
           <mc:Choice Requires="wps">
             <w:drawing>
-              <wp:anchor distT="0" distB="0" distL="114300" distR="114300" simplePos="0" relativeHeight="251781120" behindDoc="0" locked="0" layoutInCell="1" allowOverlap="1" wp14:anchorId="4F7260A9" wp14:editId="05FF4866">
+              <wp:anchor distT="0" distB="0" distL="114300" distR="114300" simplePos="0" relativeHeight="251810816" behindDoc="0" locked="0" layoutInCell="1" allowOverlap="1" wp14:anchorId="4F7260A9" wp14:editId="1F66775B">
                 <wp:simplePos x="0" y="0"/>
                 <wp:positionH relativeFrom="margin">
                   <wp:posOffset>0</wp:posOffset>
@@ -13382,15 +13884,7 @@
                                 <w:sz w:val="18"/>
                                 <w:szCs w:val="18"/>
                               </w:rPr>
-                              <w:t>---</w:t>
-                            </w:r>
-                            <w:r>
-                              <w:rPr>
-                                <w:rFonts w:cs="Times New Roman"/>
-                                <w:sz w:val="18"/>
-                                <w:szCs w:val="18"/>
-                              </w:rPr>
-                              <w:t>-</w:t>
+                              <w:t>----</w:t>
                             </w:r>
                           </w:p>
                           <w:p>
@@ -13830,7 +14324,7 @@
           </mc:Choice>
           <mc:Fallback>
             <w:pict>
-              <v:rect w14:anchorId="4F7260A9" id="Rectangle 20" o:spid="_x0000_s1036" style="position:absolute;margin-left:0;margin-top:494.95pt;width:333pt;height:1in;z-index:251781120;visibility:visible;mso-wrap-style:square;mso-width-percent:0;mso-height-percent:0;mso-wrap-distance-left:9pt;mso-wrap-distance-top:0;mso-wrap-distance-right:9pt;mso-wrap-distance-bottom:0;mso-position-horizontal:absolute;mso-position-horizontal-relative:margin;mso-position-vertical:absolute;mso-position-vertical-relative:margin;mso-width-percent:0;mso-height-percent:0;mso-width-relative:margin;mso-height-relative:margin;v-text-anchor:middle" o:gfxdata="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" fillcolor="#0070c0" strokecolor="black [3213]" strokeweight="1pt">
+              <v:rect w14:anchorId="4F7260A9" id="Rectangle 20" o:spid="_x0000_s1036" style="position:absolute;margin-left:0;margin-top:494.95pt;width:333pt;height:1in;z-index:251810816;visibility:visible;mso-wrap-style:square;mso-width-percent:0;mso-height-percent:0;mso-wrap-distance-left:9pt;mso-wrap-distance-top:0;mso-wrap-distance-right:9pt;mso-wrap-distance-bottom:0;mso-position-horizontal:absolute;mso-position-horizontal-relative:margin;mso-position-vertical:absolute;mso-position-vertical-relative:margin;mso-width-percent:0;mso-height-percent:0;mso-width-relative:margin;mso-height-relative:margin;v-text-anchor:middle" o:gfxdata="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" fillcolor="#0070c0" strokecolor="black [3213]" strokeweight="1pt">
                 <v:textbox>
                   <w:txbxContent>
                     <w:p>
@@ -13886,15 +14380,7 @@
                           <w:sz w:val="18"/>
                           <w:szCs w:val="18"/>
                         </w:rPr>
-                        <w:t>---</w:t>
-                      </w:r>
-                      <w:r>
-                        <w:rPr>
-                          <w:rFonts w:cs="Times New Roman"/>
-                          <w:sz w:val="18"/>
-                          <w:szCs w:val="18"/>
-                        </w:rPr>
-                        <w:t>-</w:t>
+                        <w:t>----</w:t>
                       </w:r>
                     </w:p>
                     <w:p>
@@ -14316,6 +14802,174 @@
                 </v:textbox>
                 <w10:wrap anchorx="margin" anchory="margin"/>
               </v:rect>
+            </w:pict>
+          </mc:Fallback>
+        </mc:AlternateContent>
+      </w:r>
+    </w:p>
+    <w:p>
+      <w:pPr>
+        <w:spacing w:after="0" w:line="240" w:lineRule="auto"/>
+        <w:rPr>
+          <w:rFonts w:cs="Times New Roman"/>
+        </w:rPr>
+      </w:pPr>
+    </w:p>
+    <w:p>
+      <w:pPr>
+        <w:spacing w:after="0" w:line="240" w:lineRule="auto"/>
+        <w:rPr>
+          <w:rFonts w:cs="Times New Roman"/>
+        </w:rPr>
+      </w:pPr>
+      <w:r>
+        <w:rPr>
+          <w:rFonts w:cs="Times New Roman"/>
+          <w:noProof/>
+        </w:rPr>
+        <mc:AlternateContent>
+          <mc:Choice Requires="wps">
+            <w:drawing>
+              <wp:anchor distT="0" distB="0" distL="114300" distR="114300" simplePos="0" relativeHeight="251809792" behindDoc="0" locked="0" layoutInCell="1" allowOverlap="1" wp14:anchorId="7BB7AB08" wp14:editId="0403D755">
+                <wp:simplePos x="0" y="0"/>
+                <wp:positionH relativeFrom="column">
+                  <wp:posOffset>4221480</wp:posOffset>
+                </wp:positionH>
+                <wp:positionV relativeFrom="paragraph">
+                  <wp:posOffset>137795</wp:posOffset>
+                </wp:positionV>
+                <wp:extent cx="228600" cy="228600"/>
+                <wp:effectExtent l="19050" t="19050" r="19050" b="38100"/>
+                <wp:wrapNone/>
+                <wp:docPr id="9" name="Diamond 9"/>
+                <wp:cNvGraphicFramePr/>
+                <a:graphic xmlns:a="http://schemas.openxmlformats.org/drawingml/2006/main">
+                  <a:graphicData uri="http://schemas.microsoft.com/office/word/2010/wordprocessingShape">
+                    <wps:wsp>
+                      <wps:cNvSpPr/>
+                      <wps:spPr>
+                        <a:xfrm>
+                          <a:off x="0" y="0"/>
+                          <a:ext cx="228600" cy="228600"/>
+                        </a:xfrm>
+                        <a:prstGeom prst="diamond">
+                          <a:avLst/>
+                        </a:prstGeom>
+                        <a:solidFill>
+                          <a:srgbClr val="FFFF00"/>
+                        </a:solidFill>
+                      </wps:spPr>
+                      <wps:style>
+                        <a:lnRef idx="2">
+                          <a:schemeClr val="dk1">
+                            <a:shade val="50000"/>
+                          </a:schemeClr>
+                        </a:lnRef>
+                        <a:fillRef idx="1">
+                          <a:schemeClr val="dk1"/>
+                        </a:fillRef>
+                        <a:effectRef idx="0">
+                          <a:schemeClr val="dk1"/>
+                        </a:effectRef>
+                        <a:fontRef idx="minor">
+                          <a:schemeClr val="lt1"/>
+                        </a:fontRef>
+                      </wps:style>
+                      <wps:bodyPr rot="0" spcFirstLastPara="0" vertOverflow="overflow" horzOverflow="overflow" vert="horz" wrap="square" lIns="91440" tIns="45720" rIns="91440" bIns="45720" numCol="1" spcCol="0" rtlCol="0" fromWordArt="0" anchor="ctr" anchorCtr="0" forceAA="0" compatLnSpc="1">
+                        <a:prstTxWarp prst="textNoShape">
+                          <a:avLst/>
+                        </a:prstTxWarp>
+                        <a:noAutofit/>
+                      </wps:bodyPr>
+                    </wps:wsp>
+                  </a:graphicData>
+                </a:graphic>
+              </wp:anchor>
+            </w:drawing>
+          </mc:Choice>
+          <mc:Fallback>
+            <w:pict>
+              <v:shape w14:anchorId="1B155D17" id="Diamond 9" o:spid="_x0000_s1026" type="#_x0000_t4" style="position:absolute;margin-left:332.4pt;margin-top:10.85pt;width:18pt;height:18pt;z-index:251809792;visibility:visible;mso-wrap-style:square;mso-wrap-distance-left:9pt;mso-wrap-distance-top:0;mso-wrap-distance-right:9pt;mso-wrap-distance-bottom:0;mso-position-horizontal:absolute;mso-position-horizontal-relative:text;mso-position-vertical:absolute;mso-position-vertical-relative:text;v-text-anchor:middle" o:gfxdata="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" fillcolor="yellow" strokecolor="black [1600]" strokeweight="1pt"/>
+            </w:pict>
+          </mc:Fallback>
+        </mc:AlternateContent>
+      </w:r>
+    </w:p>
+    <w:p>
+      <w:pPr>
+        <w:spacing w:after="0" w:line="240" w:lineRule="auto"/>
+        <w:rPr>
+          <w:rFonts w:cs="Times New Roman"/>
+        </w:rPr>
+      </w:pPr>
+      <w:r>
+        <w:rPr>
+          <w:rFonts w:cs="Times New Roman"/>
+          <w:noProof/>
+        </w:rPr>
+        <mc:AlternateContent>
+          <mc:Choice Requires="wps">
+            <w:drawing>
+              <wp:anchor distT="0" distB="0" distL="114300" distR="114300" simplePos="0" relativeHeight="251808768" behindDoc="0" locked="0" layoutInCell="1" allowOverlap="1" wp14:anchorId="1FA8FCAF" wp14:editId="6DE2C4C9">
+                <wp:simplePos x="0" y="0"/>
+                <wp:positionH relativeFrom="column">
+                  <wp:posOffset>4457700</wp:posOffset>
+                </wp:positionH>
+                <wp:positionV relativeFrom="paragraph">
+                  <wp:posOffset>84455</wp:posOffset>
+                </wp:positionV>
+                <wp:extent cx="1371600" cy="0"/>
+                <wp:effectExtent l="0" t="0" r="0" b="0"/>
+                <wp:wrapNone/>
+                <wp:docPr id="16" name="Straight Connector 16"/>
+                <wp:cNvGraphicFramePr/>
+                <a:graphic xmlns:a="http://schemas.openxmlformats.org/drawingml/2006/main">
+                  <a:graphicData uri="http://schemas.microsoft.com/office/word/2010/wordprocessingShape">
+                    <wps:wsp>
+                      <wps:cNvCnPr/>
+                      <wps:spPr>
+                        <a:xfrm>
+                          <a:off x="0" y="0"/>
+                          <a:ext cx="1371600" cy="0"/>
+                        </a:xfrm>
+                        <a:prstGeom prst="line">
+                          <a:avLst/>
+                        </a:prstGeom>
+                        <a:ln w="12700">
+                          <a:solidFill>
+                            <a:srgbClr val="FFFF00"/>
+                          </a:solidFill>
+                        </a:ln>
+                      </wps:spPr>
+                      <wps:style>
+                        <a:lnRef idx="1">
+                          <a:schemeClr val="accent1"/>
+                        </a:lnRef>
+                        <a:fillRef idx="0">
+                          <a:schemeClr val="accent1"/>
+                        </a:fillRef>
+                        <a:effectRef idx="0">
+                          <a:schemeClr val="accent1"/>
+                        </a:effectRef>
+                        <a:fontRef idx="minor">
+                          <a:schemeClr val="tx1"/>
+                        </a:fontRef>
+                      </wps:style>
+                      <wps:bodyPr/>
+                    </wps:wsp>
+                  </a:graphicData>
+                </a:graphic>
+                <wp14:sizeRelH relativeFrom="margin">
+                  <wp14:pctWidth>0</wp14:pctWidth>
+                </wp14:sizeRelH>
+              </wp:anchor>
+            </w:drawing>
+          </mc:Choice>
+          <mc:Fallback>
+            <w:pict>
+              <v:line w14:anchorId="49C20B64" id="Straight Connector 16" o:spid="_x0000_s1026" style="position:absolute;z-index:251808768;visibility:visible;mso-wrap-style:square;mso-width-percent:0;mso-wrap-distance-left:9pt;mso-wrap-distance-top:0;mso-wrap-distance-right:9pt;mso-wrap-distance-bottom:0;mso-position-horizontal:absolute;mso-position-horizontal-relative:text;mso-position-vertical:absolute;mso-position-vertical-relative:text;mso-width-percent:0;mso-width-relative:margin" from="351pt,6.65pt" to="459pt,6.65pt" o:gfxdata="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" strokecolor="yellow" strokeweight="1pt">
+                <v:stroke joinstyle="miter"/>
+              </v:line>
             </w:pict>
           </mc:Fallback>
         </mc:AlternateContent>
@@ -14376,30 +15030,78 @@
           <w:rFonts w:cs="Times New Roman"/>
         </w:rPr>
       </w:pPr>
-    </w:p>
-    <w:p>
-      <w:pPr>
-        <w:spacing w:after="0" w:line="240" w:lineRule="auto"/>
+      <w:r>
         <w:rPr>
           <w:rFonts w:cs="Times New Roman"/>
+          <w:noProof/>
         </w:rPr>
-      </w:pPr>
-    </w:p>
-    <w:p>
-      <w:pPr>
-        <w:spacing w:after="0" w:line="240" w:lineRule="auto"/>
-        <w:rPr>
-          <w:rFonts w:cs="Times New Roman"/>
-        </w:rPr>
-      </w:pPr>
-    </w:p>
-    <w:p>
-      <w:pPr>
-        <w:spacing w:after="0" w:line="240" w:lineRule="auto"/>
-        <w:rPr>
-          <w:rFonts w:cs="Times New Roman"/>
-        </w:rPr>
-      </w:pPr>
+        <mc:AlternateContent>
+          <mc:Choice Requires="wps">
+            <w:drawing>
+              <wp:anchor distT="0" distB="0" distL="114300" distR="114300" simplePos="0" relativeHeight="251799552" behindDoc="0" locked="0" layoutInCell="1" allowOverlap="1" wp14:anchorId="6FB8A7E3" wp14:editId="662726C4">
+                <wp:simplePos x="0" y="0"/>
+                <wp:positionH relativeFrom="column">
+                  <wp:posOffset>4457700</wp:posOffset>
+                </wp:positionH>
+                <wp:positionV relativeFrom="paragraph">
+                  <wp:posOffset>112395</wp:posOffset>
+                </wp:positionV>
+                <wp:extent cx="228600" cy="228600"/>
+                <wp:effectExtent l="19050" t="19050" r="19050" b="38100"/>
+                <wp:wrapNone/>
+                <wp:docPr id="11" name="Diamond 11"/>
+                <wp:cNvGraphicFramePr/>
+                <a:graphic xmlns:a="http://schemas.openxmlformats.org/drawingml/2006/main">
+                  <a:graphicData uri="http://schemas.microsoft.com/office/word/2010/wordprocessingShape">
+                    <wps:wsp>
+                      <wps:cNvSpPr/>
+                      <wps:spPr>
+                        <a:xfrm>
+                          <a:off x="0" y="0"/>
+                          <a:ext cx="228600" cy="228600"/>
+                        </a:xfrm>
+                        <a:prstGeom prst="diamond">
+                          <a:avLst/>
+                        </a:prstGeom>
+                        <a:solidFill>
+                          <a:srgbClr val="FFFF00"/>
+                        </a:solidFill>
+                      </wps:spPr>
+                      <wps:style>
+                        <a:lnRef idx="2">
+                          <a:schemeClr val="dk1">
+                            <a:shade val="50000"/>
+                          </a:schemeClr>
+                        </a:lnRef>
+                        <a:fillRef idx="1">
+                          <a:schemeClr val="dk1"/>
+                        </a:fillRef>
+                        <a:effectRef idx="0">
+                          <a:schemeClr val="dk1"/>
+                        </a:effectRef>
+                        <a:fontRef idx="minor">
+                          <a:schemeClr val="lt1"/>
+                        </a:fontRef>
+                      </wps:style>
+                      <wps:bodyPr rot="0" spcFirstLastPara="0" vertOverflow="overflow" horzOverflow="overflow" vert="horz" wrap="square" lIns="91440" tIns="45720" rIns="91440" bIns="45720" numCol="1" spcCol="0" rtlCol="0" fromWordArt="0" anchor="ctr" anchorCtr="0" forceAA="0" compatLnSpc="1">
+                        <a:prstTxWarp prst="textNoShape">
+                          <a:avLst/>
+                        </a:prstTxWarp>
+                        <a:noAutofit/>
+                      </wps:bodyPr>
+                    </wps:wsp>
+                  </a:graphicData>
+                </a:graphic>
+              </wp:anchor>
+            </w:drawing>
+          </mc:Choice>
+          <mc:Fallback>
+            <w:pict>
+              <v:shape w14:anchorId="2201DC02" id="Diamond 11" o:spid="_x0000_s1026" type="#_x0000_t4" style="position:absolute;margin-left:351pt;margin-top:8.85pt;width:18pt;height:18pt;z-index:251799552;visibility:visible;mso-wrap-style:square;mso-wrap-distance-left:9pt;mso-wrap-distance-top:0;mso-wrap-distance-right:9pt;mso-wrap-distance-bottom:0;mso-position-horizontal:absolute;mso-position-horizontal-relative:text;mso-position-vertical:absolute;mso-position-vertical-relative:text;v-text-anchor:middle" o:gfxdata="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" fillcolor="yellow" strokecolor="black [1600]" strokeweight="1pt"/>
+            </w:pict>
+          </mc:Fallback>
+        </mc:AlternateContent>
+      </w:r>
     </w:p>
     <w:sectPr>
       <w:pgSz w:w="12240" w:h="15840"/>
@@ -15392,6 +16094,7 @@
   <w:style w:type="character" w:default="1" w:styleId="DefaultParagraphFont">
     <w:name w:val="Default Paragraph Font"/>
     <w:uiPriority w:val="1"/>
+    <w:semiHidden/>
     <w:unhideWhenUsed/>
   </w:style>
   <w:style w:type="table" w:default="1" w:styleId="TableNormal">

</xml_diff>